<commit_message>
report update - 4,5,6
</commit_message>
<xml_diff>
--- a/Project_5/Report - part 4,5,6.docx
+++ b/Project_5/Report - part 4,5,6.docx
@@ -6859,13 +6859,7 @@
         <w:rPr>
           <w:rFonts w:ascii="Arial" w:hAnsi="Arial" w:cs="Arial"/>
         </w:rPr>
-        <w:t xml:space="preserve"> the textual context reveals some information about the author. </w:t>
-      </w:r>
-      <w:r>
-        <w:rPr>
-          <w:rFonts w:ascii="Arial" w:hAnsi="Arial" w:cs="Arial"/>
-        </w:rPr>
-        <w:t>Recognizing that supporting a sport team has a lot to do with the user location</w:t>
+        <w:t xml:space="preserve"> the textual context reveals some information about the author. Recognizing that supporting a sport team has a lot to do with the user location</w:t>
       </w:r>
       <w:r>
         <w:rPr>
@@ -6949,13 +6943,7 @@
         <w:rPr>
           <w:rFonts w:ascii="Arial" w:hAnsi="Arial" w:cs="Arial"/>
         </w:rPr>
-        <w:t xml:space="preserve"> WA Seattle, WA Kirkland, Washington</w:t>
-      </w:r>
-      <w:r>
-        <w:rPr>
-          <w:rFonts w:ascii="Arial" w:hAnsi="Arial" w:cs="Arial"/>
-        </w:rPr>
-        <w:t>]</w:t>
+        <w:t xml:space="preserve"> WA Seattle, WA Kirkland, Washington]</w:t>
       </w:r>
     </w:p>
     <w:p>
@@ -7354,14 +7342,7 @@
           <w:rFonts w:ascii="Arial" w:hAnsi="Arial" w:cs="Arial"/>
           <w:b/>
         </w:rPr>
-        <w:t xml:space="preserve">The best accuracy was obtained for Linear SVM as </w:t>
-      </w:r>
-      <w:r>
-        <w:rPr>
-          <w:rFonts w:ascii="Arial" w:hAnsi="Arial" w:cs="Arial"/>
-          <w:b/>
-        </w:rPr>
-        <w:t>0.8139</w:t>
+        <w:t>The best accuracy was obtained for Linear SVM as 0.8139</w:t>
       </w:r>
       <w:r>
         <w:rPr>
@@ -7491,21 +7472,7 @@
                 <w:rFonts w:ascii="Arial" w:hAnsi="Arial" w:cs="Arial"/>
                 <w:b w:val="0"/>
               </w:rPr>
-              <w:t>Average CV-</w:t>
-            </w:r>
-            <w:r>
-              <w:rPr>
-                <w:rFonts w:ascii="Arial" w:hAnsi="Arial" w:cs="Arial"/>
-                <w:b w:val="0"/>
-              </w:rPr>
-              <w:t xml:space="preserve"> </w:t>
-            </w:r>
-            <w:r>
-              <w:rPr>
-                <w:rFonts w:ascii="Arial" w:hAnsi="Arial" w:cs="Arial"/>
-                <w:b w:val="0"/>
-              </w:rPr>
-              <w:t>Accuracy</w:t>
+              <w:t>Average CV- Accuracy</w:t>
             </w:r>
           </w:p>
         </w:tc>
@@ -7525,7 +7492,7 @@
               <w:rPr>
                 <w:rFonts w:ascii="Arial" w:hAnsi="Arial" w:cs="Arial"/>
               </w:rPr>
-              <w:t>0.7271</w:t>
+              <w:t>0.7370</w:t>
             </w:r>
           </w:p>
         </w:tc>
@@ -7570,7 +7537,7 @@
         <w:tc>
           <w:tcPr>
             <w:cnfStyle w:val="001000000000" w:firstRow="0" w:lastRow="0" w:firstColumn="1" w:lastColumn="0" w:oddVBand="0" w:evenVBand="0" w:oddHBand="0" w:evenHBand="0" w:firstRowFirstColumn="0" w:firstRowLastColumn="0" w:lastRowFirstColumn="0" w:lastRowLastColumn="0"/>
-            <w:tcW w:w="1080" w:type="dxa"/>
+            <w:tcW w:w="1310" w:type="dxa"/>
           </w:tcPr>
           <w:p>
             <w:pPr>
@@ -7585,7 +7552,7 @@
         </w:tc>
         <w:tc>
           <w:tcPr>
-            <w:tcW w:w="1765" w:type="dxa"/>
+            <w:tcW w:w="1730" w:type="dxa"/>
           </w:tcPr>
           <w:p>
             <w:pPr>
@@ -7607,7 +7574,7 @@
         </w:tc>
         <w:tc>
           <w:tcPr>
-            <w:tcW w:w="1870" w:type="dxa"/>
+            <w:tcW w:w="1801" w:type="dxa"/>
           </w:tcPr>
           <w:p>
             <w:pPr>
@@ -7629,7 +7596,7 @@
         </w:tc>
         <w:tc>
           <w:tcPr>
-            <w:tcW w:w="1870" w:type="dxa"/>
+            <w:tcW w:w="1798" w:type="dxa"/>
           </w:tcPr>
           <w:p>
             <w:pPr>
@@ -7651,7 +7618,7 @@
         </w:tc>
         <w:tc>
           <w:tcPr>
-            <w:tcW w:w="1870" w:type="dxa"/>
+            <w:tcW w:w="1816" w:type="dxa"/>
           </w:tcPr>
           <w:p>
             <w:pPr>
@@ -7680,7 +7647,7 @@
         <w:tc>
           <w:tcPr>
             <w:cnfStyle w:val="001000000000" w:firstRow="0" w:lastRow="0" w:firstColumn="1" w:lastColumn="0" w:oddVBand="0" w:evenVBand="0" w:oddHBand="0" w:evenHBand="0" w:firstRowFirstColumn="0" w:firstRowLastColumn="0" w:lastRowFirstColumn="0" w:lastRowLastColumn="0"/>
-            <w:tcW w:w="1080" w:type="dxa"/>
+            <w:tcW w:w="1310" w:type="dxa"/>
           </w:tcPr>
           <w:p>
             <w:pPr>
@@ -7701,7 +7668,7 @@
         </w:tc>
         <w:tc>
           <w:tcPr>
-            <w:tcW w:w="1765" w:type="dxa"/>
+            <w:tcW w:w="1730" w:type="dxa"/>
           </w:tcPr>
           <w:p>
             <w:pPr>
@@ -7717,13 +7684,13 @@
               <w:rPr>
                 <w:rFonts w:ascii="Arial" w:hAnsi="Arial" w:cs="Arial"/>
               </w:rPr>
-              <w:t>0.69</w:t>
-            </w:r>
-          </w:p>
-        </w:tc>
-        <w:tc>
-          <w:tcPr>
-            <w:tcW w:w="1870" w:type="dxa"/>
+              <w:t>0.70</w:t>
+            </w:r>
+          </w:p>
+        </w:tc>
+        <w:tc>
+          <w:tcPr>
+            <w:tcW w:w="1801" w:type="dxa"/>
           </w:tcPr>
           <w:p>
             <w:pPr>
@@ -7739,13 +7706,13 @@
               <w:rPr>
                 <w:rFonts w:ascii="Arial" w:hAnsi="Arial" w:cs="Arial"/>
               </w:rPr>
-              <w:t>0.83</w:t>
-            </w:r>
-          </w:p>
-        </w:tc>
-        <w:tc>
-          <w:tcPr>
-            <w:tcW w:w="1870" w:type="dxa"/>
+              <w:t xml:space="preserve">0.85      </w:t>
+            </w:r>
+          </w:p>
+        </w:tc>
+        <w:tc>
+          <w:tcPr>
+            <w:tcW w:w="1798" w:type="dxa"/>
           </w:tcPr>
           <w:p>
             <w:pPr>
@@ -7761,13 +7728,13 @@
               <w:rPr>
                 <w:rFonts w:ascii="Arial" w:hAnsi="Arial" w:cs="Arial"/>
               </w:rPr>
-              <w:t>0.75</w:t>
-            </w:r>
-          </w:p>
-        </w:tc>
-        <w:tc>
-          <w:tcPr>
-            <w:tcW w:w="1870" w:type="dxa"/>
+              <w:t xml:space="preserve">0.77      </w:t>
+            </w:r>
+          </w:p>
+        </w:tc>
+        <w:tc>
+          <w:tcPr>
+            <w:tcW w:w="1816" w:type="dxa"/>
           </w:tcPr>
           <w:p>
             <w:pPr>
@@ -7792,7 +7759,7 @@
         <w:tc>
           <w:tcPr>
             <w:cnfStyle w:val="001000000000" w:firstRow="0" w:lastRow="0" w:firstColumn="1" w:lastColumn="0" w:oddVBand="0" w:evenVBand="0" w:oddHBand="0" w:evenHBand="0" w:firstRowFirstColumn="0" w:firstRowLastColumn="0" w:lastRowFirstColumn="0" w:lastRowLastColumn="0"/>
-            <w:tcW w:w="1080" w:type="dxa"/>
+            <w:tcW w:w="1310" w:type="dxa"/>
           </w:tcPr>
           <w:p>
             <w:pPr>
@@ -7813,7 +7780,7 @@
         </w:tc>
         <w:tc>
           <w:tcPr>
-            <w:tcW w:w="1765" w:type="dxa"/>
+            <w:tcW w:w="1730" w:type="dxa"/>
           </w:tcPr>
           <w:p>
             <w:pPr>
@@ -7829,13 +7796,13 @@
               <w:rPr>
                 <w:rFonts w:ascii="Arial" w:hAnsi="Arial" w:cs="Arial"/>
               </w:rPr>
-              <w:t>0.78</w:t>
-            </w:r>
-          </w:p>
-        </w:tc>
-        <w:tc>
-          <w:tcPr>
-            <w:tcW w:w="1870" w:type="dxa"/>
+              <w:t xml:space="preserve">0.81 </w:t>
+            </w:r>
+          </w:p>
+        </w:tc>
+        <w:tc>
+          <w:tcPr>
+            <w:tcW w:w="1801" w:type="dxa"/>
           </w:tcPr>
           <w:p>
             <w:pPr>
@@ -7851,13 +7818,13 @@
               <w:rPr>
                 <w:rFonts w:ascii="Arial" w:hAnsi="Arial" w:cs="Arial"/>
               </w:rPr>
-              <w:t>0.63</w:t>
-            </w:r>
-          </w:p>
-        </w:tc>
-        <w:tc>
-          <w:tcPr>
-            <w:tcW w:w="1870" w:type="dxa"/>
+              <w:t xml:space="preserve">0.63      </w:t>
+            </w:r>
+          </w:p>
+        </w:tc>
+        <w:tc>
+          <w:tcPr>
+            <w:tcW w:w="1798" w:type="dxa"/>
           </w:tcPr>
           <w:p>
             <w:pPr>
@@ -7873,13 +7840,13 @@
               <w:rPr>
                 <w:rFonts w:ascii="Arial" w:hAnsi="Arial" w:cs="Arial"/>
               </w:rPr>
-              <w:t>0.70</w:t>
-            </w:r>
-          </w:p>
-        </w:tc>
-        <w:tc>
-          <w:tcPr>
-            <w:tcW w:w="1870" w:type="dxa"/>
+              <w:t xml:space="preserve">0.71      </w:t>
+            </w:r>
+          </w:p>
+        </w:tc>
+        <w:tc>
+          <w:tcPr>
+            <w:tcW w:w="1816" w:type="dxa"/>
           </w:tcPr>
           <w:p>
             <w:pPr>
@@ -7901,11 +7868,12 @@
       <w:tr>
         <w:trPr>
           <w:cnfStyle w:val="000000100000" w:firstRow="0" w:lastRow="0" w:firstColumn="0" w:lastColumn="0" w:oddVBand="0" w:evenVBand="0" w:oddHBand="1" w:evenHBand="0" w:firstRowFirstColumn="0" w:firstRowLastColumn="0" w:lastRowFirstColumn="0" w:lastRowLastColumn="0"/>
+          <w:trHeight w:val="233"/>
         </w:trPr>
         <w:tc>
           <w:tcPr>
             <w:cnfStyle w:val="001000000000" w:firstRow="0" w:lastRow="0" w:firstColumn="1" w:lastColumn="0" w:oddVBand="0" w:evenVBand="0" w:oddHBand="0" w:evenHBand="0" w:firstRowFirstColumn="0" w:firstRowLastColumn="0" w:lastRowFirstColumn="0" w:lastRowLastColumn="0"/>
-            <w:tcW w:w="1080" w:type="dxa"/>
+            <w:tcW w:w="1310" w:type="dxa"/>
           </w:tcPr>
           <w:p>
             <w:pPr>
@@ -7934,7 +7902,7 @@
         </w:tc>
         <w:tc>
           <w:tcPr>
-            <w:tcW w:w="1765" w:type="dxa"/>
+            <w:tcW w:w="1730" w:type="dxa"/>
           </w:tcPr>
           <w:p>
             <w:pPr>
@@ -7950,13 +7918,19 @@
               <w:rPr>
                 <w:rFonts w:ascii="Arial" w:hAnsi="Arial" w:cs="Arial"/>
               </w:rPr>
-              <w:t xml:space="preserve">0.74      </w:t>
-            </w:r>
-          </w:p>
-        </w:tc>
-        <w:tc>
-          <w:tcPr>
-            <w:tcW w:w="1870" w:type="dxa"/>
+              <w:t>0.75</w:t>
+            </w:r>
+            <w:r>
+              <w:rPr>
+                <w:rFonts w:ascii="Arial" w:hAnsi="Arial" w:cs="Arial"/>
+              </w:rPr>
+              <w:t xml:space="preserve">     </w:t>
+            </w:r>
+          </w:p>
+        </w:tc>
+        <w:tc>
+          <w:tcPr>
+            <w:tcW w:w="1801" w:type="dxa"/>
           </w:tcPr>
           <w:p>
             <w:pPr>
@@ -7972,13 +7946,19 @@
               <w:rPr>
                 <w:rFonts w:ascii="Arial" w:hAnsi="Arial" w:cs="Arial"/>
               </w:rPr>
-              <w:t xml:space="preserve">0.73      </w:t>
-            </w:r>
-          </w:p>
-        </w:tc>
-        <w:tc>
-          <w:tcPr>
-            <w:tcW w:w="1870" w:type="dxa"/>
+              <w:t>0.74</w:t>
+            </w:r>
+            <w:r>
+              <w:rPr>
+                <w:rFonts w:ascii="Arial" w:hAnsi="Arial" w:cs="Arial"/>
+              </w:rPr>
+              <w:t xml:space="preserve">   </w:t>
+            </w:r>
+          </w:p>
+        </w:tc>
+        <w:tc>
+          <w:tcPr>
+            <w:tcW w:w="1798" w:type="dxa"/>
           </w:tcPr>
           <w:p>
             <w:pPr>
@@ -7994,13 +7974,19 @@
               <w:rPr>
                 <w:rFonts w:ascii="Arial" w:hAnsi="Arial" w:cs="Arial"/>
               </w:rPr>
-              <w:t xml:space="preserve">0.72      </w:t>
-            </w:r>
-          </w:p>
-        </w:tc>
-        <w:tc>
-          <w:tcPr>
-            <w:tcW w:w="1870" w:type="dxa"/>
+              <w:t>0.74</w:t>
+            </w:r>
+            <w:r>
+              <w:rPr>
+                <w:rFonts w:ascii="Arial" w:hAnsi="Arial" w:cs="Arial"/>
+              </w:rPr>
+              <w:t xml:space="preserve">      </w:t>
+            </w:r>
+          </w:p>
+        </w:tc>
+        <w:tc>
+          <w:tcPr>
+            <w:tcW w:w="1816" w:type="dxa"/>
           </w:tcPr>
           <w:p>
             <w:pPr>
@@ -8111,7 +8097,7 @@
                 <w:rFonts w:ascii="Arial" w:hAnsi="Arial" w:cs="Arial"/>
                 <w:b w:val="0"/>
               </w:rPr>
-              <w:t>2771</w:t>
+              <w:t>2862</w:t>
             </w:r>
           </w:p>
         </w:tc>
@@ -8133,7 +8119,7 @@
               <w:rPr>
                 <w:rFonts w:ascii="Arial" w:hAnsi="Arial" w:cs="Arial"/>
               </w:rPr>
-              <w:t>586</w:t>
+              <w:t>495</w:t>
             </w:r>
           </w:p>
         </w:tc>
@@ -8162,7 +8148,14 @@
                 <w:rFonts w:ascii="Arial" w:hAnsi="Arial" w:cs="Arial"/>
                 <w:b w:val="0"/>
               </w:rPr>
-              <w:t>1243</w:t>
+              <w:t>12</w:t>
+            </w:r>
+            <w:r>
+              <w:rPr>
+                <w:rFonts w:ascii="Arial" w:hAnsi="Arial" w:cs="Arial"/>
+                <w:b w:val="0"/>
+              </w:rPr>
+              <w:t>51</w:t>
             </w:r>
           </w:p>
         </w:tc>
@@ -8184,7 +8177,13 @@
               <w:rPr>
                 <w:rFonts w:ascii="Arial" w:hAnsi="Arial" w:cs="Arial"/>
               </w:rPr>
-              <w:t>2108</w:t>
+              <w:t>210</w:t>
+            </w:r>
+            <w:r>
+              <w:rPr>
+                <w:rFonts w:ascii="Arial" w:hAnsi="Arial" w:cs="Arial"/>
+              </w:rPr>
+              <w:t>0</w:t>
             </w:r>
           </w:p>
         </w:tc>
@@ -8221,9 +8220,9 @@
           <w:rFonts w:ascii="Arial" w:hAnsi="Arial" w:cs="Arial"/>
         </w:rPr>
         <w:drawing>
-          <wp:inline distT="0" distB="0" distL="0" distR="0" wp14:anchorId="1D86BB42" wp14:editId="0E50AEDC">
-            <wp:extent cx="4195475" cy="2827167"/>
-            <wp:effectExtent l="0" t="0" r="0" b="0"/>
+          <wp:inline distT="0" distB="0" distL="0" distR="0" wp14:anchorId="2F77C9C1" wp14:editId="2183B24E">
+            <wp:extent cx="5295900" cy="3568700"/>
+            <wp:effectExtent l="0" t="0" r="12700" b="12700"/>
             <wp:docPr id="1" name="Picture 1"/>
             <wp:cNvGraphicFramePr>
               <a:graphicFrameLocks xmlns:a="http://schemas.openxmlformats.org/drawingml/2006/main" noChangeAspect="1"/>
@@ -8244,7 +8243,7 @@
                   <pic:spPr>
                     <a:xfrm>
                       <a:off x="0" y="0"/>
-                      <a:ext cx="4219778" cy="2843544"/>
+                      <a:ext cx="5295900" cy="3568700"/>
                     </a:xfrm>
                     <a:prstGeom prst="rect">
                       <a:avLst/>
@@ -8428,7 +8427,7 @@
               <w:rPr>
                 <w:rFonts w:ascii="Arial" w:hAnsi="Arial" w:cs="Arial"/>
               </w:rPr>
-              <w:t>0.8130</w:t>
+              <w:t>0.8092</w:t>
             </w:r>
           </w:p>
         </w:tc>
@@ -8617,10 +8616,7 @@
               </w:rPr>
             </w:pPr>
             <w:r>
-              <w:rPr>
-                <w:rFonts w:ascii="Arial" w:hAnsi="Arial" w:cs="Arial"/>
-              </w:rPr>
-              <w:t>0.76</w:t>
+              <w:t xml:space="preserve"> 0.75      </w:t>
             </w:r>
           </w:p>
         </w:tc>
@@ -8637,10 +8633,7 @@
               </w:rPr>
             </w:pPr>
             <w:r>
-              <w:rPr>
-                <w:rFonts w:ascii="Arial" w:hAnsi="Arial" w:cs="Arial"/>
-              </w:rPr>
-              <w:t>0.94</w:t>
+              <w:t xml:space="preserve">0.94      </w:t>
             </w:r>
           </w:p>
         </w:tc>
@@ -8659,9 +8652,9 @@
               </w:rPr>
             </w:pPr>
             <w:r>
-              <w:rPr>
-                <w:rFonts w:ascii="Arial" w:hAnsi="Arial" w:cs="Arial"/>
-              </w:rPr>
+              <w:t xml:space="preserve"> </w:t>
+            </w:r>
+            <w:r>
               <w:t>0.84</w:t>
             </w:r>
           </w:p>
@@ -8725,10 +8718,7 @@
               </w:rPr>
             </w:pPr>
             <w:r>
-              <w:rPr>
-                <w:rFonts w:ascii="Arial" w:hAnsi="Arial" w:cs="Arial"/>
-              </w:rPr>
-              <w:t>0.92</w:t>
+              <w:t xml:space="preserve">0.92      </w:t>
             </w:r>
           </w:p>
         </w:tc>
@@ -8747,10 +8737,7 @@
               </w:rPr>
             </w:pPr>
             <w:r>
-              <w:rPr>
-                <w:rFonts w:ascii="Arial" w:hAnsi="Arial" w:cs="Arial"/>
-              </w:rPr>
-              <w:t>0.70</w:t>
+              <w:t xml:space="preserve">0.69      </w:t>
             </w:r>
           </w:p>
         </w:tc>
@@ -8769,10 +8756,7 @@
               </w:rPr>
             </w:pPr>
             <w:r>
-              <w:rPr>
-                <w:rFonts w:ascii="Arial" w:hAnsi="Arial" w:cs="Arial"/>
-              </w:rPr>
-              <w:t>0.80</w:t>
+              <w:t>0.79</w:t>
             </w:r>
           </w:p>
         </w:tc>
@@ -8871,7 +8855,13 @@
               <w:rPr>
                 <w:rFonts w:ascii="Arial" w:hAnsi="Arial" w:cs="Arial"/>
               </w:rPr>
-              <w:t xml:space="preserve">0.82      </w:t>
+              <w:t>0.81</w:t>
+            </w:r>
+            <w:r>
+              <w:rPr>
+                <w:rFonts w:ascii="Arial" w:hAnsi="Arial" w:cs="Arial"/>
+              </w:rPr>
+              <w:t xml:space="preserve">    </w:t>
             </w:r>
           </w:p>
         </w:tc>
@@ -8893,7 +8883,13 @@
               <w:rPr>
                 <w:rFonts w:ascii="Arial" w:hAnsi="Arial" w:cs="Arial"/>
               </w:rPr>
-              <w:t xml:space="preserve">0.82      </w:t>
+              <w:t>0.81</w:t>
+            </w:r>
+            <w:r>
+              <w:rPr>
+                <w:rFonts w:ascii="Arial" w:hAnsi="Arial" w:cs="Arial"/>
+              </w:rPr>
+              <w:t xml:space="preserve">     </w:t>
             </w:r>
           </w:p>
         </w:tc>
@@ -9010,7 +9006,14 @@
                 <w:rFonts w:ascii="Arial" w:hAnsi="Arial" w:cs="Arial"/>
                 <w:b w:val="0"/>
               </w:rPr>
-              <w:t xml:space="preserve">3162  </w:t>
+              <w:t>3161</w:t>
+            </w:r>
+            <w:r>
+              <w:rPr>
+                <w:rFonts w:ascii="Arial" w:hAnsi="Arial" w:cs="Arial"/>
+                <w:b w:val="0"/>
+              </w:rPr>
+              <w:t xml:space="preserve"> </w:t>
             </w:r>
           </w:p>
         </w:tc>
@@ -9032,7 +9035,13 @@
               <w:rPr>
                 <w:rFonts w:ascii="Arial" w:hAnsi="Arial" w:cs="Arial"/>
               </w:rPr>
-              <w:t>195</w:t>
+              <w:t>19</w:t>
+            </w:r>
+            <w:r>
+              <w:rPr>
+                <w:rFonts w:ascii="Arial" w:hAnsi="Arial" w:cs="Arial"/>
+              </w:rPr>
+              <w:t>6</w:t>
             </w:r>
           </w:p>
         </w:tc>
@@ -9061,7 +9070,14 @@
                 <w:rFonts w:ascii="Arial" w:hAnsi="Arial" w:cs="Arial"/>
                 <w:b w:val="0"/>
               </w:rPr>
-              <w:t>1011</w:t>
+              <w:t>10</w:t>
+            </w:r>
+            <w:r>
+              <w:rPr>
+                <w:rFonts w:ascii="Arial" w:hAnsi="Arial" w:cs="Arial"/>
+                <w:b w:val="0"/>
+              </w:rPr>
+              <w:t>52</w:t>
             </w:r>
           </w:p>
         </w:tc>
@@ -9083,7 +9099,7 @@
               <w:rPr>
                 <w:rFonts w:ascii="Arial" w:hAnsi="Arial" w:cs="Arial"/>
               </w:rPr>
-              <w:t>2340</w:t>
+              <w:t>2299</w:t>
             </w:r>
           </w:p>
         </w:tc>
@@ -9111,10 +9127,10 @@
           <w:rFonts w:ascii="Arial" w:hAnsi="Arial" w:cs="Arial"/>
         </w:rPr>
         <w:drawing>
-          <wp:inline distT="0" distB="0" distL="0" distR="0" wp14:anchorId="2E16F4AD" wp14:editId="41B560DF">
+          <wp:inline distT="0" distB="0" distL="0" distR="0" wp14:anchorId="36F2F27D" wp14:editId="214D786F">
             <wp:extent cx="5080000" cy="3568700"/>
             <wp:effectExtent l="0" t="0" r="0" b="12700"/>
-            <wp:docPr id="3" name="Picture 3"/>
+            <wp:docPr id="2" name="Picture 2"/>
             <wp:cNvGraphicFramePr>
               <a:graphicFrameLocks xmlns:a="http://schemas.openxmlformats.org/drawingml/2006/main" noChangeAspect="1"/>
             </wp:cNvGraphicFramePr>
@@ -9168,13 +9184,7 @@
         <w:rPr>
           <w:rFonts w:ascii="Arial" w:hAnsi="Arial" w:cs="Arial"/>
         </w:rPr>
-        <w:t xml:space="preserve">Figure: Performance evaluation for </w:t>
-      </w:r>
-      <w:r>
-        <w:rPr>
-          <w:rFonts w:ascii="Arial" w:hAnsi="Arial" w:cs="Arial"/>
-        </w:rPr>
-        <w:t>Logistic Regression</w:t>
+        <w:t>Figure: Performance evaluation for Logistic Regression</w:t>
       </w:r>
     </w:p>
     <w:p>
@@ -9326,13 +9336,25 @@
               <w:rPr>
                 <w:rFonts w:ascii="Arial" w:hAnsi="Arial" w:cs="Arial"/>
               </w:rPr>
-              <w:t>0.813</w:t>
-            </w:r>
-            <w:r>
-              <w:rPr>
-                <w:rFonts w:ascii="Arial" w:hAnsi="Arial" w:cs="Arial"/>
-              </w:rPr>
-              <w:t>9</w:t>
+              <w:t>0.</w:t>
+            </w:r>
+            <w:r>
+              <w:rPr>
+                <w:rFonts w:ascii="Arial" w:hAnsi="Arial" w:cs="Arial"/>
+              </w:rPr>
+              <w:t xml:space="preserve"> </w:t>
+            </w:r>
+            <w:r>
+              <w:rPr>
+                <w:rFonts w:ascii="Arial" w:hAnsi="Arial" w:cs="Arial"/>
+              </w:rPr>
+              <w:t>811</w:t>
+            </w:r>
+            <w:r>
+              <w:rPr>
+                <w:rFonts w:ascii="Arial" w:hAnsi="Arial" w:cs="Arial"/>
+              </w:rPr>
+              <w:t>7</w:t>
             </w:r>
           </w:p>
         </w:tc>
@@ -9524,7 +9546,13 @@
               <w:rPr>
                 <w:rFonts w:ascii="Arial" w:hAnsi="Arial" w:cs="Arial"/>
               </w:rPr>
-              <w:t xml:space="preserve">0.76      </w:t>
+              <w:t>0.75</w:t>
+            </w:r>
+            <w:r>
+              <w:rPr>
+                <w:rFonts w:ascii="Arial" w:hAnsi="Arial" w:cs="Arial"/>
+              </w:rPr>
+              <w:t xml:space="preserve">     </w:t>
             </w:r>
           </w:p>
         </w:tc>
@@ -9654,7 +9682,13 @@
               <w:rPr>
                 <w:rFonts w:ascii="Arial" w:hAnsi="Arial" w:cs="Arial"/>
               </w:rPr>
-              <w:t xml:space="preserve">0.69  </w:t>
+              <w:t>0.68</w:t>
+            </w:r>
+            <w:r>
+              <w:rPr>
+                <w:rFonts w:ascii="Arial" w:hAnsi="Arial" w:cs="Arial"/>
+              </w:rPr>
+              <w:t xml:space="preserve"> </w:t>
             </w:r>
             <w:r>
               <w:rPr>
@@ -9688,7 +9722,13 @@
               <w:rPr>
                 <w:rFonts w:ascii="Arial" w:hAnsi="Arial" w:cs="Arial"/>
               </w:rPr>
-              <w:t xml:space="preserve">0.80      </w:t>
+              <w:t>0.79</w:t>
+            </w:r>
+            <w:r>
+              <w:rPr>
+                <w:rFonts w:ascii="Arial" w:hAnsi="Arial" w:cs="Arial"/>
+              </w:rPr>
+              <w:t xml:space="preserve">    </w:t>
             </w:r>
           </w:p>
         </w:tc>
@@ -9809,7 +9849,13 @@
               <w:rPr>
                 <w:rFonts w:ascii="Arial" w:hAnsi="Arial" w:cs="Arial"/>
               </w:rPr>
-              <w:t xml:space="preserve">0.82      </w:t>
+              <w:t>0.81</w:t>
+            </w:r>
+            <w:r>
+              <w:rPr>
+                <w:rFonts w:ascii="Arial" w:hAnsi="Arial" w:cs="Arial"/>
+              </w:rPr>
+              <w:t xml:space="preserve">      </w:t>
             </w:r>
           </w:p>
         </w:tc>
@@ -9921,20 +9967,19 @@
                 <w:b w:val="0"/>
               </w:rPr>
             </w:pPr>
-            <w:bookmarkStart w:id="0" w:name="_GoBack" w:colFirst="0" w:colLast="1"/>
             <w:r>
               <w:rPr>
                 <w:rFonts w:ascii="Arial" w:hAnsi="Arial" w:cs="Arial"/>
                 <w:b w:val="0"/>
               </w:rPr>
-              <w:t>318</w:t>
+              <w:t>3179</w:t>
             </w:r>
             <w:r>
               <w:rPr>
                 <w:rFonts w:ascii="Arial" w:hAnsi="Arial" w:cs="Arial"/>
                 <w:b w:val="0"/>
               </w:rPr>
-              <w:t xml:space="preserve">2  </w:t>
+              <w:t xml:space="preserve"> </w:t>
             </w:r>
           </w:p>
         </w:tc>
@@ -9962,7 +10007,7 @@
               <w:rPr>
                 <w:rFonts w:ascii="Arial" w:hAnsi="Arial" w:cs="Arial"/>
               </w:rPr>
-              <w:t>5</w:t>
+              <w:t>8</w:t>
             </w:r>
           </w:p>
         </w:tc>
@@ -9998,7 +10043,7 @@
                 <w:rFonts w:ascii="Arial" w:hAnsi="Arial" w:cs="Arial"/>
                 <w:b w:val="0"/>
               </w:rPr>
-              <w:t>23</w:t>
+              <w:t>59</w:t>
             </w:r>
           </w:p>
         </w:tc>
@@ -10020,18 +10065,11 @@
               <w:rPr>
                 <w:rFonts w:ascii="Arial" w:hAnsi="Arial" w:cs="Arial"/>
               </w:rPr>
-              <w:t>23</w:t>
-            </w:r>
-            <w:r>
-              <w:rPr>
-                <w:rFonts w:ascii="Arial" w:hAnsi="Arial" w:cs="Arial"/>
-              </w:rPr>
-              <w:t>28</w:t>
+              <w:t>2292</w:t>
             </w:r>
           </w:p>
         </w:tc>
       </w:tr>
-      <w:bookmarkEnd w:id="0"/>
     </w:tbl>
     <w:p>
       <w:pPr>
@@ -10050,15 +10088,24 @@
           <w:rFonts w:ascii="Arial" w:hAnsi="Arial" w:cs="Arial"/>
         </w:rPr>
       </w:pPr>
+    </w:p>
+    <w:p>
+      <w:pPr>
+        <w:pStyle w:val="ListParagraph"/>
+        <w:jc w:val="center"/>
+        <w:rPr>
+          <w:rFonts w:ascii="Arial" w:hAnsi="Arial" w:cs="Arial"/>
+        </w:rPr>
+      </w:pPr>
       <w:r>
         <w:rPr>
           <w:rFonts w:ascii="Arial" w:hAnsi="Arial" w:cs="Arial"/>
         </w:rPr>
         <w:drawing>
-          <wp:inline distT="0" distB="0" distL="0" distR="0" wp14:anchorId="3848848C" wp14:editId="5111D01E">
+          <wp:inline distT="0" distB="0" distL="0" distR="0" wp14:anchorId="5D14659D" wp14:editId="728B19F7">
             <wp:extent cx="4978400" cy="3568700"/>
             <wp:effectExtent l="0" t="0" r="0" b="12700"/>
-            <wp:docPr id="5" name="Picture 5"/>
+            <wp:docPr id="4" name="Picture 4"/>
             <wp:cNvGraphicFramePr>
               <a:graphicFrameLocks xmlns:a="http://schemas.openxmlformats.org/drawingml/2006/main" noChangeAspect="1"/>
             </wp:cNvGraphicFramePr>
@@ -10090,6 +10137,8 @@
           </wp:inline>
         </w:drawing>
       </w:r>
+      <w:bookmarkStart w:id="0" w:name="_GoBack"/>
+      <w:bookmarkEnd w:id="0"/>
     </w:p>
     <w:p>
       <w:pPr>
@@ -10099,26 +10148,11 @@
           <w:rFonts w:ascii="Arial" w:hAnsi="Arial" w:cs="Arial"/>
         </w:rPr>
       </w:pPr>
-    </w:p>
-    <w:p>
-      <w:pPr>
-        <w:pStyle w:val="ListParagraph"/>
-        <w:jc w:val="center"/>
-        <w:rPr>
-          <w:rFonts w:ascii="Arial" w:hAnsi="Arial" w:cs="Arial"/>
-        </w:rPr>
-      </w:pPr>
-      <w:r>
-        <w:rPr>
-          <w:rFonts w:ascii="Arial" w:hAnsi="Arial" w:cs="Arial"/>
-        </w:rPr>
-        <w:t xml:space="preserve">Figure: Performance evaluation for </w:t>
-      </w:r>
-      <w:r>
-        <w:rPr>
-          <w:rFonts w:ascii="Arial" w:hAnsi="Arial" w:cs="Arial"/>
-        </w:rPr>
-        <w:t>Linear SVM</w:t>
+      <w:r>
+        <w:rPr>
+          <w:rFonts w:ascii="Arial" w:hAnsi="Arial" w:cs="Arial"/>
+        </w:rPr>
+        <w:t>Figure: Performance evaluation for Linear SVM</w:t>
       </w:r>
     </w:p>
     <w:p>

</xml_diff>

<commit_message>
Updates - part 6
</commit_message>
<xml_diff>
--- a/Project_5/Report - part 4,5,6.docx
+++ b/Project_5/Report - part 4,5,6.docx
@@ -81,42 +81,14 @@
         <w:rPr>
           <w:rFonts w:ascii="Arial" w:hAnsi="Arial" w:cs="Arial"/>
         </w:rPr>
-        <w:t xml:space="preserve">(features, </w:t>
-      </w:r>
-      <w:proofErr w:type="spellStart"/>
-      <w:r>
-        <w:rPr>
-          <w:rFonts w:ascii="Arial" w:hAnsi="Arial" w:cs="Arial"/>
-        </w:rPr>
-        <w:t>predicant</w:t>
-      </w:r>
-      <w:proofErr w:type="spellEnd"/>
-      <w:r>
-        <w:rPr>
-          <w:rFonts w:ascii="Arial" w:hAnsi="Arial" w:cs="Arial"/>
-        </w:rPr>
-        <w:t xml:space="preserve">) pairs for each window. The feature data is split into 10 parts, such that 90% of our data will be used for fitting our model and 10% of the data will be used for testing the model. </w:t>
+        <w:t xml:space="preserve">(features, predicant) pairs for each window. The feature data is split into 10 parts, such that 90% of our data will be used for fitting our model and 10% of the data will be used for testing the model. </w:t>
       </w:r>
       <w:r>
         <w:rPr>
           <w:rFonts w:ascii="Arial" w:hAnsi="Arial" w:cs="Arial"/>
         </w:rPr>
         <w:br/>
-        <w:t xml:space="preserve">The process mentioned above, is performed 10 times on the feature data for each of our </w:t>
-      </w:r>
-      <w:proofErr w:type="spellStart"/>
-      <w:r>
-        <w:rPr>
-          <w:rFonts w:ascii="Arial" w:hAnsi="Arial" w:cs="Arial"/>
-        </w:rPr>
-        <w:t>hastags</w:t>
-      </w:r>
-      <w:proofErr w:type="spellEnd"/>
-      <w:r>
-        <w:rPr>
-          <w:rFonts w:ascii="Arial" w:hAnsi="Arial" w:cs="Arial"/>
-        </w:rPr>
-        <w:t xml:space="preserve">. To evaluate the performance of the </w:t>
+        <w:t xml:space="preserve">The process mentioned above, is performed 10 times on the feature data for each of our hastags. To evaluate the performance of the </w:t>
       </w:r>
       <w:r>
         <w:rPr>
@@ -142,51 +114,28 @@
         <w:rPr>
           <w:rFonts w:ascii="Arial" w:hAnsi="Arial" w:cs="Arial"/>
         </w:rPr>
-        <w:t>Prediction error is calculated as = |</w:t>
-      </w:r>
-      <w:proofErr w:type="spellStart"/>
-      <w:r>
-        <w:rPr>
-          <w:rFonts w:ascii="Arial" w:hAnsi="Arial" w:cs="Arial"/>
-        </w:rPr>
-        <w:t>N</w:t>
+        <w:t>Prediction error is calculated as = |N</w:t>
       </w:r>
       <w:r>
         <w:rPr>
           <w:rFonts w:ascii="Arial" w:hAnsi="Arial" w:cs="Arial"/>
           <w:i/>
         </w:rPr>
-        <w:t>predicted</w:t>
-      </w:r>
-      <w:proofErr w:type="spellEnd"/>
+        <w:t xml:space="preserve">predicted </w:t>
+      </w:r>
+      <w:r>
+        <w:rPr>
+          <w:rFonts w:ascii="Arial" w:hAnsi="Arial" w:cs="Arial"/>
+        </w:rPr>
+        <w:t>– N</w:t>
+      </w:r>
       <w:r>
         <w:rPr>
           <w:rFonts w:ascii="Arial" w:hAnsi="Arial" w:cs="Arial"/>
           <w:i/>
         </w:rPr>
-        <w:t xml:space="preserve"> </w:t>
-      </w:r>
-      <w:r>
-        <w:rPr>
-          <w:rFonts w:ascii="Arial" w:hAnsi="Arial" w:cs="Arial"/>
-        </w:rPr>
-        <w:t xml:space="preserve">– </w:t>
-      </w:r>
-      <w:proofErr w:type="spellStart"/>
-      <w:r>
-        <w:rPr>
-          <w:rFonts w:ascii="Arial" w:hAnsi="Arial" w:cs="Arial"/>
-        </w:rPr>
-        <w:t>N</w:t>
-      </w:r>
-      <w:r>
-        <w:rPr>
-          <w:rFonts w:ascii="Arial" w:hAnsi="Arial" w:cs="Arial"/>
-          <w:i/>
-        </w:rPr>
         <w:t>real</w:t>
       </w:r>
-      <w:proofErr w:type="spellEnd"/>
       <w:r>
         <w:rPr>
           <w:rFonts w:ascii="Arial" w:hAnsi="Arial" w:cs="Arial"/>
@@ -276,16 +225,8 @@
               <w:rPr>
                 <w:rFonts w:ascii="Arial" w:hAnsi="Arial" w:cs="Arial"/>
               </w:rPr>
-              <w:t>#</w:t>
-            </w:r>
-            <w:proofErr w:type="spellStart"/>
-            <w:r>
-              <w:rPr>
-                <w:rFonts w:ascii="Arial" w:hAnsi="Arial" w:cs="Arial"/>
-              </w:rPr>
-              <w:t>gopatriots</w:t>
-            </w:r>
-            <w:proofErr w:type="spellEnd"/>
+              <w:t>#gopatriots</w:t>
+            </w:r>
           </w:p>
         </w:tc>
         <w:tc>
@@ -303,16 +244,8 @@
               <w:rPr>
                 <w:rFonts w:ascii="Arial" w:hAnsi="Arial" w:cs="Arial"/>
               </w:rPr>
-              <w:t>#</w:t>
-            </w:r>
-            <w:proofErr w:type="spellStart"/>
-            <w:r>
-              <w:rPr>
-                <w:rFonts w:ascii="Arial" w:hAnsi="Arial" w:cs="Arial"/>
-              </w:rPr>
-              <w:t>gohawks</w:t>
-            </w:r>
-            <w:proofErr w:type="spellEnd"/>
+              <w:t>#gohawks</w:t>
+            </w:r>
           </w:p>
         </w:tc>
         <w:tc>
@@ -330,16 +263,8 @@
               <w:rPr>
                 <w:rFonts w:ascii="Arial" w:hAnsi="Arial" w:cs="Arial"/>
               </w:rPr>
-              <w:t>#</w:t>
-            </w:r>
-            <w:proofErr w:type="spellStart"/>
-            <w:r>
-              <w:rPr>
-                <w:rFonts w:ascii="Arial" w:hAnsi="Arial" w:cs="Arial"/>
-              </w:rPr>
-              <w:t>nfl</w:t>
-            </w:r>
-            <w:proofErr w:type="spellEnd"/>
+              <w:t>#nfl</w:t>
+            </w:r>
           </w:p>
         </w:tc>
         <w:tc>
@@ -395,16 +320,8 @@
               <w:rPr>
                 <w:rFonts w:ascii="Arial" w:hAnsi="Arial" w:cs="Arial"/>
               </w:rPr>
-              <w:t>#</w:t>
-            </w:r>
-            <w:proofErr w:type="spellStart"/>
-            <w:r>
-              <w:rPr>
-                <w:rFonts w:ascii="Arial" w:hAnsi="Arial" w:cs="Arial"/>
-              </w:rPr>
-              <w:t>superbowl</w:t>
-            </w:r>
-            <w:proofErr w:type="spellEnd"/>
+              <w:t>#superbowl</w:t>
+            </w:r>
           </w:p>
         </w:tc>
       </w:tr>
@@ -2029,21 +1946,7 @@
         <w:rPr>
           <w:rFonts w:ascii="Arial" w:hAnsi="Arial" w:cs="Arial"/>
         </w:rPr>
-        <w:t xml:space="preserve">Figure: Average Error of </w:t>
-      </w:r>
-      <w:proofErr w:type="gramStart"/>
-      <w:r>
-        <w:rPr>
-          <w:rFonts w:ascii="Arial" w:hAnsi="Arial" w:cs="Arial"/>
-        </w:rPr>
-        <w:t>10 Fold</w:t>
-      </w:r>
-      <w:proofErr w:type="gramEnd"/>
-      <w:r>
-        <w:rPr>
-          <w:rFonts w:ascii="Arial" w:hAnsi="Arial" w:cs="Arial"/>
-        </w:rPr>
-        <w:t xml:space="preserve"> Cross Validation</w:t>
+        <w:t>Figure: Average Error of 10 Fold Cross Validation</w:t>
       </w:r>
     </w:p>
     <w:p>
@@ -2110,47 +2013,11 @@
           <w:rFonts w:ascii="Arial" w:hAnsi="Arial" w:cs="Arial"/>
         </w:rPr>
       </w:pPr>
-      <w:proofErr w:type="gramStart"/>
-      <w:r>
-        <w:rPr>
-          <w:rFonts w:ascii="Arial" w:hAnsi="Arial" w:cs="Arial"/>
-        </w:rPr>
-        <w:t>In particular, it</w:t>
-      </w:r>
-      <w:proofErr w:type="gramEnd"/>
-      <w:r>
-        <w:rPr>
-          <w:rFonts w:ascii="Arial" w:hAnsi="Arial" w:cs="Arial"/>
-        </w:rPr>
-        <w:t xml:space="preserve"> is seen that for each hash-tag the error of one of the cross-validation fold is too high due to the uneven distribution of the data-set. A fold might consider a split wherein the test-data has all high values for the class (tweets during the time of the </w:t>
-      </w:r>
-      <w:proofErr w:type="spellStart"/>
-      <w:r>
-        <w:rPr>
-          <w:rFonts w:ascii="Arial" w:hAnsi="Arial" w:cs="Arial"/>
-        </w:rPr>
-        <w:t>SuperBowl</w:t>
-      </w:r>
-      <w:proofErr w:type="spellEnd"/>
-      <w:r>
-        <w:rPr>
-          <w:rFonts w:ascii="Arial" w:hAnsi="Arial" w:cs="Arial"/>
-        </w:rPr>
-        <w:t xml:space="preserve">) and training-data has all low values for the class (tweets before and after the </w:t>
-      </w:r>
-      <w:proofErr w:type="spellStart"/>
-      <w:r>
-        <w:rPr>
-          <w:rFonts w:ascii="Arial" w:hAnsi="Arial" w:cs="Arial"/>
-        </w:rPr>
-        <w:t>SuperBowl</w:t>
-      </w:r>
-      <w:proofErr w:type="spellEnd"/>
-      <w:r>
-        <w:rPr>
-          <w:rFonts w:ascii="Arial" w:hAnsi="Arial" w:cs="Arial"/>
-        </w:rPr>
-        <w:t>), hence producing a high error value for that fold</w:t>
+      <w:r>
+        <w:rPr>
+          <w:rFonts w:ascii="Arial" w:hAnsi="Arial" w:cs="Arial"/>
+        </w:rPr>
+        <w:t>In particular, it is seen that for each hash-tag the error of one of the cross-validation fold is too high due to the uneven distribution of the data-set. A fold might consider a split wherein the test-data has all high values for the class (tweets during the time of the SuperBowl) and training-data has all low values for the class (tweets before and after the SuperBowl), hence producing a high error value for that fold</w:t>
       </w:r>
       <w:r>
         <w:rPr>
@@ -2235,21 +2102,7 @@
         <w:rPr>
           <w:rFonts w:ascii="Arial" w:hAnsi="Arial" w:cs="Arial"/>
         </w:rPr>
-        <w:t xml:space="preserve">The second part of Question-4 deals with analysis of regression models created for different time-periods during the </w:t>
-      </w:r>
-      <w:proofErr w:type="spellStart"/>
-      <w:r>
-        <w:rPr>
-          <w:rFonts w:ascii="Arial" w:hAnsi="Arial" w:cs="Arial"/>
-        </w:rPr>
-        <w:t>SuperBowl</w:t>
-      </w:r>
-      <w:proofErr w:type="spellEnd"/>
-      <w:r>
-        <w:rPr>
-          <w:rFonts w:ascii="Arial" w:hAnsi="Arial" w:cs="Arial"/>
-        </w:rPr>
-        <w:t xml:space="preserve">. Three different time-periods were considered to create the regression models, </w:t>
+        <w:t xml:space="preserve">The second part of Question-4 deals with analysis of regression models created for different time-periods during the SuperBowl. Three different time-periods were considered to create the regression models, </w:t>
       </w:r>
     </w:p>
     <w:p>
@@ -2393,14 +2246,12 @@
                 <w:rFonts w:eastAsia="Times New Roman"/>
               </w:rPr>
             </w:pPr>
-            <w:proofErr w:type="spellStart"/>
             <w:r>
               <w:rPr>
                 <w:rFonts w:eastAsia="Times New Roman"/>
               </w:rPr>
               <w:t>HashTag</w:t>
             </w:r>
-            <w:proofErr w:type="spellEnd"/>
           </w:p>
         </w:tc>
         <w:tc>
@@ -2484,16 +2335,8 @@
               <w:rPr>
                 <w:rFonts w:eastAsia="Times New Roman"/>
               </w:rPr>
-              <w:t>#</w:t>
-            </w:r>
-            <w:proofErr w:type="spellStart"/>
-            <w:r>
-              <w:rPr>
-                <w:rFonts w:eastAsia="Times New Roman"/>
-              </w:rPr>
-              <w:t>gohawks</w:t>
-            </w:r>
-            <w:proofErr w:type="spellEnd"/>
+              <w:t>#gohawks</w:t>
+            </w:r>
           </w:p>
         </w:tc>
         <w:tc>
@@ -2577,14 +2420,7 @@
               <w:rPr>
                 <w:rFonts w:eastAsia="Times New Roman"/>
               </w:rPr>
-              <w:t>#</w:t>
-            </w:r>
-            <w:proofErr w:type="spellStart"/>
-            <w:r>
-              <w:rPr>
-                <w:rFonts w:eastAsia="Times New Roman"/>
-              </w:rPr>
-              <w:t>gopatriot</w:t>
+              <w:t>#gopatriot</w:t>
             </w:r>
             <w:r>
               <w:rPr>
@@ -2592,7 +2428,6 @@
               </w:rPr>
               <w:t>s</w:t>
             </w:r>
-            <w:proofErr w:type="spellEnd"/>
           </w:p>
         </w:tc>
         <w:tc>
@@ -2676,16 +2511,8 @@
               <w:rPr>
                 <w:rFonts w:eastAsia="Times New Roman"/>
               </w:rPr>
-              <w:t>#</w:t>
-            </w:r>
-            <w:proofErr w:type="spellStart"/>
-            <w:r>
-              <w:rPr>
-                <w:rFonts w:eastAsia="Times New Roman"/>
-              </w:rPr>
-              <w:t>nfl</w:t>
-            </w:r>
-            <w:proofErr w:type="spellEnd"/>
+              <w:t>#nfl</w:t>
+            </w:r>
           </w:p>
         </w:tc>
         <w:tc>
@@ -2939,16 +2766,8 @@
               <w:rPr>
                 <w:rFonts w:eastAsia="Times New Roman"/>
               </w:rPr>
-              <w:t>#</w:t>
-            </w:r>
-            <w:proofErr w:type="spellStart"/>
-            <w:r>
-              <w:rPr>
-                <w:rFonts w:eastAsia="Times New Roman"/>
-              </w:rPr>
-              <w:t>superbowl</w:t>
-            </w:r>
-            <w:proofErr w:type="spellEnd"/>
+              <w:t>#superbowl</w:t>
+            </w:r>
           </w:p>
         </w:tc>
         <w:tc>
@@ -3036,21 +2855,7 @@
         <w:rPr>
           <w:rFonts w:ascii="Arial" w:hAnsi="Arial" w:cs="Arial"/>
         </w:rPr>
-        <w:t xml:space="preserve">Figure: Average Error of </w:t>
-      </w:r>
-      <w:proofErr w:type="gramStart"/>
-      <w:r>
-        <w:rPr>
-          <w:rFonts w:ascii="Arial" w:hAnsi="Arial" w:cs="Arial"/>
-        </w:rPr>
-        <w:t>10 Fold</w:t>
-      </w:r>
-      <w:proofErr w:type="gramEnd"/>
-      <w:r>
-        <w:rPr>
-          <w:rFonts w:ascii="Arial" w:hAnsi="Arial" w:cs="Arial"/>
-        </w:rPr>
-        <w:t xml:space="preserve"> Cross Validation for each Time-Period</w:t>
+        <w:t>Figure: Average Error of 10 Fold Cross Validation for each Time-Period</w:t>
       </w:r>
     </w:p>
     <w:p>
@@ -3311,16 +3116,8 @@
               <w:rPr>
                 <w:rFonts w:eastAsia="Times New Roman"/>
               </w:rPr>
-              <w:t xml:space="preserve">Dominant </w:t>
-            </w:r>
-            <w:proofErr w:type="spellStart"/>
-            <w:r>
-              <w:rPr>
-                <w:rFonts w:eastAsia="Times New Roman"/>
-              </w:rPr>
-              <w:t>HashTag</w:t>
-            </w:r>
-            <w:proofErr w:type="spellEnd"/>
+              <w:t>Dominant HashTag</w:t>
+            </w:r>
           </w:p>
         </w:tc>
       </w:tr>
@@ -3363,19 +3160,11 @@
                 <w:rFonts w:ascii="Arial" w:hAnsi="Arial" w:cs="Arial"/>
               </w:rPr>
             </w:pPr>
-            <w:proofErr w:type="spellStart"/>
-            <w:r>
-              <w:rPr>
-                <w:rFonts w:ascii="Arial" w:hAnsi="Arial" w:cs="Arial"/>
-              </w:rPr>
-              <w:t>Superbowl</w:t>
-            </w:r>
-            <w:proofErr w:type="spellEnd"/>
-            <w:r>
-              <w:rPr>
-                <w:rFonts w:ascii="Arial" w:hAnsi="Arial" w:cs="Arial"/>
-              </w:rPr>
-              <w:t xml:space="preserve"> model for period1</w:t>
+            <w:r>
+              <w:rPr>
+                <w:rFonts w:ascii="Arial" w:hAnsi="Arial" w:cs="Arial"/>
+              </w:rPr>
+              <w:t>Superbowl model for period1</w:t>
             </w:r>
           </w:p>
         </w:tc>
@@ -3395,16 +3184,8 @@
               <w:rPr>
                 <w:rFonts w:ascii="Arial" w:hAnsi="Arial" w:cs="Arial"/>
               </w:rPr>
-              <w:t>#</w:t>
-            </w:r>
-            <w:proofErr w:type="spellStart"/>
-            <w:r>
-              <w:rPr>
-                <w:rFonts w:ascii="Arial" w:hAnsi="Arial" w:cs="Arial"/>
-              </w:rPr>
-              <w:t>superbowl</w:t>
-            </w:r>
-            <w:proofErr w:type="spellEnd"/>
+              <w:t>#superbowl</w:t>
+            </w:r>
           </w:p>
         </w:tc>
       </w:tr>
@@ -3444,19 +3225,11 @@
                 <w:rFonts w:ascii="Arial" w:hAnsi="Arial" w:cs="Arial"/>
               </w:rPr>
             </w:pPr>
-            <w:proofErr w:type="spellStart"/>
-            <w:r>
-              <w:rPr>
-                <w:rFonts w:ascii="Arial" w:hAnsi="Arial" w:cs="Arial"/>
-              </w:rPr>
-              <w:t>Superbowl</w:t>
-            </w:r>
-            <w:proofErr w:type="spellEnd"/>
-            <w:r>
-              <w:rPr>
-                <w:rFonts w:ascii="Arial" w:hAnsi="Arial" w:cs="Arial"/>
-              </w:rPr>
-              <w:t xml:space="preserve"> model for period2</w:t>
+            <w:r>
+              <w:rPr>
+                <w:rFonts w:ascii="Arial" w:hAnsi="Arial" w:cs="Arial"/>
+              </w:rPr>
+              <w:t>Superbowl model for period2</w:t>
             </w:r>
           </w:p>
         </w:tc>
@@ -3476,16 +3249,8 @@
               <w:rPr>
                 <w:rFonts w:ascii="Arial" w:hAnsi="Arial" w:cs="Arial"/>
               </w:rPr>
-              <w:t>#</w:t>
-            </w:r>
-            <w:proofErr w:type="spellStart"/>
-            <w:r>
-              <w:rPr>
-                <w:rFonts w:ascii="Arial" w:hAnsi="Arial" w:cs="Arial"/>
-              </w:rPr>
-              <w:t>superbowl</w:t>
-            </w:r>
-            <w:proofErr w:type="spellEnd"/>
+              <w:t>#superbowl</w:t>
+            </w:r>
           </w:p>
         </w:tc>
       </w:tr>
@@ -3528,19 +3293,11 @@
                 <w:rFonts w:ascii="Arial" w:hAnsi="Arial" w:cs="Arial"/>
               </w:rPr>
             </w:pPr>
-            <w:proofErr w:type="spellStart"/>
-            <w:r>
-              <w:rPr>
-                <w:rFonts w:ascii="Arial" w:hAnsi="Arial" w:cs="Arial"/>
-              </w:rPr>
-              <w:t>Superbowl</w:t>
-            </w:r>
-            <w:proofErr w:type="spellEnd"/>
-            <w:r>
-              <w:rPr>
-                <w:rFonts w:ascii="Arial" w:hAnsi="Arial" w:cs="Arial"/>
-              </w:rPr>
-              <w:t xml:space="preserve"> model for period3</w:t>
+            <w:r>
+              <w:rPr>
+                <w:rFonts w:ascii="Arial" w:hAnsi="Arial" w:cs="Arial"/>
+              </w:rPr>
+              <w:t>Superbowl model for period3</w:t>
             </w:r>
           </w:p>
         </w:tc>
@@ -3560,16 +3317,8 @@
               <w:rPr>
                 <w:rFonts w:ascii="Arial" w:hAnsi="Arial" w:cs="Arial"/>
               </w:rPr>
-              <w:t>#</w:t>
-            </w:r>
-            <w:proofErr w:type="spellStart"/>
-            <w:r>
-              <w:rPr>
-                <w:rFonts w:ascii="Arial" w:hAnsi="Arial" w:cs="Arial"/>
-              </w:rPr>
-              <w:t>superbowl</w:t>
-            </w:r>
-            <w:proofErr w:type="spellEnd"/>
+              <w:t>#superbowl</w:t>
+            </w:r>
           </w:p>
         </w:tc>
       </w:tr>
@@ -3609,19 +3358,11 @@
                 <w:rFonts w:ascii="Arial" w:hAnsi="Arial" w:cs="Arial"/>
               </w:rPr>
             </w:pPr>
-            <w:proofErr w:type="spellStart"/>
-            <w:r>
-              <w:rPr>
-                <w:rFonts w:ascii="Arial" w:hAnsi="Arial" w:cs="Arial"/>
-              </w:rPr>
-              <w:t>Nfl</w:t>
-            </w:r>
-            <w:proofErr w:type="spellEnd"/>
-            <w:r>
-              <w:rPr>
-                <w:rFonts w:ascii="Arial" w:hAnsi="Arial" w:cs="Arial"/>
-              </w:rPr>
-              <w:t xml:space="preserve"> model for period 1</w:t>
+            <w:r>
+              <w:rPr>
+                <w:rFonts w:ascii="Arial" w:hAnsi="Arial" w:cs="Arial"/>
+              </w:rPr>
+              <w:t>Nfl model for period 1</w:t>
             </w:r>
           </w:p>
         </w:tc>
@@ -3641,16 +3382,8 @@
               <w:rPr>
                 <w:rFonts w:ascii="Arial" w:hAnsi="Arial" w:cs="Arial"/>
               </w:rPr>
-              <w:t>#</w:t>
-            </w:r>
-            <w:proofErr w:type="spellStart"/>
-            <w:r>
-              <w:rPr>
-                <w:rFonts w:ascii="Arial" w:hAnsi="Arial" w:cs="Arial"/>
-              </w:rPr>
-              <w:t>nfl</w:t>
-            </w:r>
-            <w:proofErr w:type="spellEnd"/>
+              <w:t>#nfl</w:t>
+            </w:r>
           </w:p>
         </w:tc>
       </w:tr>
@@ -3693,19 +3426,11 @@
                 <w:rFonts w:ascii="Arial" w:hAnsi="Arial" w:cs="Arial"/>
               </w:rPr>
             </w:pPr>
-            <w:proofErr w:type="spellStart"/>
-            <w:r>
-              <w:rPr>
-                <w:rFonts w:ascii="Arial" w:hAnsi="Arial" w:cs="Arial"/>
-              </w:rPr>
-              <w:t>Nfl</w:t>
-            </w:r>
-            <w:proofErr w:type="spellEnd"/>
-            <w:r>
-              <w:rPr>
-                <w:rFonts w:ascii="Arial" w:hAnsi="Arial" w:cs="Arial"/>
-              </w:rPr>
-              <w:t xml:space="preserve"> model for period 1</w:t>
+            <w:r>
+              <w:rPr>
+                <w:rFonts w:ascii="Arial" w:hAnsi="Arial" w:cs="Arial"/>
+              </w:rPr>
+              <w:t>Nfl model for period 1</w:t>
             </w:r>
           </w:p>
         </w:tc>
@@ -3725,16 +3450,8 @@
               <w:rPr>
                 <w:rFonts w:ascii="Arial" w:hAnsi="Arial" w:cs="Arial"/>
               </w:rPr>
-              <w:t>#</w:t>
-            </w:r>
-            <w:proofErr w:type="spellStart"/>
-            <w:r>
-              <w:rPr>
-                <w:rFonts w:ascii="Arial" w:hAnsi="Arial" w:cs="Arial"/>
-              </w:rPr>
-              <w:t>nfl</w:t>
-            </w:r>
-            <w:proofErr w:type="spellEnd"/>
+              <w:t>#nfl</w:t>
+            </w:r>
           </w:p>
         </w:tc>
       </w:tr>
@@ -3774,19 +3491,11 @@
                 <w:rFonts w:ascii="Arial" w:hAnsi="Arial" w:cs="Arial"/>
               </w:rPr>
             </w:pPr>
-            <w:proofErr w:type="spellStart"/>
-            <w:r>
-              <w:rPr>
-                <w:rFonts w:ascii="Arial" w:hAnsi="Arial" w:cs="Arial"/>
-              </w:rPr>
-              <w:t>Superbowl</w:t>
-            </w:r>
-            <w:proofErr w:type="spellEnd"/>
-            <w:r>
-              <w:rPr>
-                <w:rFonts w:ascii="Arial" w:hAnsi="Arial" w:cs="Arial"/>
-              </w:rPr>
-              <w:t xml:space="preserve"> model for period 2</w:t>
+            <w:r>
+              <w:rPr>
+                <w:rFonts w:ascii="Arial" w:hAnsi="Arial" w:cs="Arial"/>
+              </w:rPr>
+              <w:t>Superbowl model for period 2</w:t>
             </w:r>
           </w:p>
         </w:tc>
@@ -3806,16 +3515,8 @@
               <w:rPr>
                 <w:rFonts w:ascii="Arial" w:hAnsi="Arial" w:cs="Arial"/>
               </w:rPr>
-              <w:t>#</w:t>
-            </w:r>
-            <w:proofErr w:type="spellStart"/>
-            <w:r>
-              <w:rPr>
-                <w:rFonts w:ascii="Arial" w:hAnsi="Arial" w:cs="Arial"/>
-              </w:rPr>
-              <w:t>superbowl</w:t>
-            </w:r>
-            <w:proofErr w:type="spellEnd"/>
+              <w:t>#superbowl</w:t>
+            </w:r>
           </w:p>
         </w:tc>
       </w:tr>
@@ -3858,19 +3559,11 @@
                 <w:rFonts w:ascii="Arial" w:hAnsi="Arial" w:cs="Arial"/>
               </w:rPr>
             </w:pPr>
-            <w:proofErr w:type="spellStart"/>
-            <w:r>
-              <w:rPr>
-                <w:rFonts w:ascii="Arial" w:hAnsi="Arial" w:cs="Arial"/>
-              </w:rPr>
-              <w:t>Nfl</w:t>
-            </w:r>
-            <w:proofErr w:type="spellEnd"/>
-            <w:r>
-              <w:rPr>
-                <w:rFonts w:ascii="Arial" w:hAnsi="Arial" w:cs="Arial"/>
-              </w:rPr>
-              <w:t xml:space="preserve"> model for period 3</w:t>
+            <w:r>
+              <w:rPr>
+                <w:rFonts w:ascii="Arial" w:hAnsi="Arial" w:cs="Arial"/>
+              </w:rPr>
+              <w:t>Nfl model for period 3</w:t>
             </w:r>
           </w:p>
         </w:tc>
@@ -3890,16 +3583,8 @@
               <w:rPr>
                 <w:rFonts w:ascii="Arial" w:hAnsi="Arial" w:cs="Arial"/>
               </w:rPr>
-              <w:t>#</w:t>
-            </w:r>
-            <w:proofErr w:type="spellStart"/>
-            <w:r>
-              <w:rPr>
-                <w:rFonts w:ascii="Arial" w:hAnsi="Arial" w:cs="Arial"/>
-              </w:rPr>
-              <w:t>nfl</w:t>
-            </w:r>
-            <w:proofErr w:type="spellEnd"/>
+              <w:t>#nfl</w:t>
+            </w:r>
           </w:p>
         </w:tc>
       </w:tr>
@@ -3939,19 +3624,11 @@
                 <w:rFonts w:ascii="Arial" w:hAnsi="Arial" w:cs="Arial"/>
               </w:rPr>
             </w:pPr>
-            <w:proofErr w:type="spellStart"/>
-            <w:r>
-              <w:rPr>
-                <w:rFonts w:ascii="Arial" w:hAnsi="Arial" w:cs="Arial"/>
-              </w:rPr>
-              <w:t>Nfl</w:t>
-            </w:r>
-            <w:proofErr w:type="spellEnd"/>
-            <w:r>
-              <w:rPr>
-                <w:rFonts w:ascii="Arial" w:hAnsi="Arial" w:cs="Arial"/>
-              </w:rPr>
-              <w:t xml:space="preserve"> model for period 1</w:t>
+            <w:r>
+              <w:rPr>
+                <w:rFonts w:ascii="Arial" w:hAnsi="Arial" w:cs="Arial"/>
+              </w:rPr>
+              <w:t>Nfl model for period 1</w:t>
             </w:r>
           </w:p>
         </w:tc>
@@ -3971,16 +3648,8 @@
               <w:rPr>
                 <w:rFonts w:ascii="Arial" w:hAnsi="Arial" w:cs="Arial"/>
               </w:rPr>
-              <w:t>#</w:t>
-            </w:r>
-            <w:proofErr w:type="spellStart"/>
-            <w:r>
-              <w:rPr>
-                <w:rFonts w:ascii="Arial" w:hAnsi="Arial" w:cs="Arial"/>
-              </w:rPr>
-              <w:t>nfl</w:t>
-            </w:r>
-            <w:proofErr w:type="spellEnd"/>
+              <w:t>#nfl</w:t>
+            </w:r>
           </w:p>
         </w:tc>
       </w:tr>
@@ -4023,19 +3692,11 @@
                 <w:rFonts w:ascii="Arial" w:hAnsi="Arial" w:cs="Arial"/>
               </w:rPr>
             </w:pPr>
-            <w:proofErr w:type="spellStart"/>
-            <w:r>
-              <w:rPr>
-                <w:rFonts w:ascii="Arial" w:hAnsi="Arial" w:cs="Arial"/>
-              </w:rPr>
-              <w:t>Superbowl</w:t>
-            </w:r>
-            <w:proofErr w:type="spellEnd"/>
-            <w:r>
-              <w:rPr>
-                <w:rFonts w:ascii="Arial" w:hAnsi="Arial" w:cs="Arial"/>
-              </w:rPr>
-              <w:t xml:space="preserve"> model for period2</w:t>
+            <w:r>
+              <w:rPr>
+                <w:rFonts w:ascii="Arial" w:hAnsi="Arial" w:cs="Arial"/>
+              </w:rPr>
+              <w:t>Superbowl model for period2</w:t>
             </w:r>
           </w:p>
         </w:tc>
@@ -4055,16 +3716,8 @@
               <w:rPr>
                 <w:rFonts w:ascii="Arial" w:hAnsi="Arial" w:cs="Arial"/>
               </w:rPr>
-              <w:t>#</w:t>
-            </w:r>
-            <w:proofErr w:type="spellStart"/>
-            <w:r>
-              <w:rPr>
-                <w:rFonts w:ascii="Arial" w:hAnsi="Arial" w:cs="Arial"/>
-              </w:rPr>
-              <w:t>superbowl</w:t>
-            </w:r>
-            <w:proofErr w:type="spellEnd"/>
+              <w:t>#superbowl</w:t>
+            </w:r>
           </w:p>
         </w:tc>
       </w:tr>
@@ -4107,19 +3760,11 @@
                 <w:rFonts w:ascii="Arial" w:hAnsi="Arial" w:cs="Arial"/>
               </w:rPr>
             </w:pPr>
-            <w:proofErr w:type="spellStart"/>
-            <w:r>
-              <w:rPr>
-                <w:rFonts w:ascii="Arial" w:hAnsi="Arial" w:cs="Arial"/>
-              </w:rPr>
-              <w:t>Nfl</w:t>
-            </w:r>
-            <w:proofErr w:type="spellEnd"/>
-            <w:r>
-              <w:rPr>
-                <w:rFonts w:ascii="Arial" w:hAnsi="Arial" w:cs="Arial"/>
-              </w:rPr>
-              <w:t xml:space="preserve"> model for period 3</w:t>
+            <w:r>
+              <w:rPr>
+                <w:rFonts w:ascii="Arial" w:hAnsi="Arial" w:cs="Arial"/>
+              </w:rPr>
+              <w:t>Nfl model for period 3</w:t>
             </w:r>
           </w:p>
         </w:tc>
@@ -4139,16 +3784,8 @@
               <w:rPr>
                 <w:rFonts w:ascii="Arial" w:hAnsi="Arial" w:cs="Arial"/>
               </w:rPr>
-              <w:t>#</w:t>
-            </w:r>
-            <w:proofErr w:type="spellStart"/>
-            <w:r>
-              <w:rPr>
-                <w:rFonts w:ascii="Arial" w:hAnsi="Arial" w:cs="Arial"/>
-              </w:rPr>
-              <w:t>nfl</w:t>
-            </w:r>
-            <w:proofErr w:type="spellEnd"/>
+              <w:t>#nfl</w:t>
+            </w:r>
           </w:p>
         </w:tc>
       </w:tr>
@@ -4190,21 +3827,7 @@
         <w:rPr>
           <w:rFonts w:ascii="Arial" w:hAnsi="Arial" w:cs="Arial"/>
         </w:rPr>
-        <w:t xml:space="preserve">For all tags the data for 6 hours had been provided. We had to predict the value for next hour. </w:t>
-      </w:r>
-      <w:proofErr w:type="gramStart"/>
-      <w:r>
-        <w:rPr>
-          <w:rFonts w:ascii="Arial" w:hAnsi="Arial" w:cs="Arial"/>
-        </w:rPr>
-        <w:t>So</w:t>
-      </w:r>
-      <w:proofErr w:type="gramEnd"/>
-      <w:r>
-        <w:rPr>
-          <w:rFonts w:ascii="Arial" w:hAnsi="Arial" w:cs="Arial"/>
-        </w:rPr>
-        <w:t xml:space="preserve"> given the data from hour 1 to hour 6, we had to predict from hour 2 to hour 7. </w:t>
+        <w:t xml:space="preserve">For all tags the data for 6 hours had been provided. We had to predict the value for next hour. So given the data from hour 1 to hour 6, we had to predict from hour 2 to hour 7. </w:t>
       </w:r>
     </w:p>
     <w:p>
@@ -6679,19 +6302,11 @@
           <w:rFonts w:ascii="Arial" w:hAnsi="Arial" w:cs="Arial"/>
         </w:rPr>
       </w:pPr>
-      <w:proofErr w:type="gramStart"/>
-      <w:r>
-        <w:rPr>
-          <w:rFonts w:ascii="Arial" w:hAnsi="Arial" w:cs="Arial"/>
-        </w:rPr>
-        <w:t>Figure :</w:t>
-      </w:r>
-      <w:proofErr w:type="gramEnd"/>
-      <w:r>
-        <w:rPr>
-          <w:rFonts w:ascii="Arial" w:hAnsi="Arial" w:cs="Arial"/>
-        </w:rPr>
-        <w:t xml:space="preserve"> </w:t>
+      <w:r>
+        <w:rPr>
+          <w:rFonts w:ascii="Arial" w:hAnsi="Arial" w:cs="Arial"/>
+        </w:rPr>
+        <w:t xml:space="preserve">Figure : </w:t>
       </w:r>
       <w:r>
         <w:rPr>
@@ -6724,20 +6339,7 @@
           <w:rFonts w:ascii="Arial" w:hAnsi="Arial" w:cs="Arial"/>
         </w:rPr>
         <w:br/>
-      </w:r>
-      <w:proofErr w:type="gramStart"/>
-      <w:r>
-        <w:rPr>
-          <w:rFonts w:ascii="Arial" w:hAnsi="Arial" w:cs="Arial"/>
-        </w:rPr>
-        <w:t>Note :</w:t>
-      </w:r>
-      <w:proofErr w:type="gramEnd"/>
-      <w:r>
-        <w:rPr>
-          <w:rFonts w:ascii="Arial" w:hAnsi="Arial" w:cs="Arial"/>
-        </w:rPr>
-        <w:t xml:space="preserve"> hour 7 is skipped over here as the data for hour 7 was not available </w:t>
+        <w:t xml:space="preserve">Note : hour 7 is skipped over here as the data for hour 7 was not available </w:t>
       </w:r>
     </w:p>
     <w:p>
@@ -6903,21 +6505,7 @@
         <w:rPr>
           <w:rFonts w:ascii="Arial" w:hAnsi="Arial" w:cs="Arial"/>
         </w:rPr>
-        <w:t>is part, we consider all the tweets including #</w:t>
-      </w:r>
-      <w:proofErr w:type="spellStart"/>
-      <w:r>
-        <w:rPr>
-          <w:rFonts w:ascii="Arial" w:hAnsi="Arial" w:cs="Arial"/>
-        </w:rPr>
-        <w:t>superbowl</w:t>
-      </w:r>
-      <w:proofErr w:type="spellEnd"/>
-      <w:r>
-        <w:rPr>
-          <w:rFonts w:ascii="Arial" w:hAnsi="Arial" w:cs="Arial"/>
-        </w:rPr>
-        <w:t xml:space="preserve">, by users whose location has been specified as either Washington state or Massachusetts state. </w:t>
+        <w:t xml:space="preserve">is part, we consider all the tweets including #superbowl, by users whose location has been specified as either Washington state or Massachusetts state. </w:t>
       </w:r>
       <w:r>
         <w:rPr>
@@ -6929,21 +6517,7 @@
         <w:rPr>
           <w:rFonts w:ascii="Arial" w:hAnsi="Arial" w:cs="Arial"/>
         </w:rPr>
-        <w:t xml:space="preserve">we consider the tweets that include the following substrings in the location field: Seattle, Washington </w:t>
-      </w:r>
-      <w:proofErr w:type="spellStart"/>
-      <w:r>
-        <w:rPr>
-          <w:rFonts w:ascii="Arial" w:hAnsi="Arial" w:cs="Arial"/>
-        </w:rPr>
-        <w:t>Washington</w:t>
-      </w:r>
-      <w:proofErr w:type="spellEnd"/>
-      <w:r>
-        <w:rPr>
-          <w:rFonts w:ascii="Arial" w:hAnsi="Arial" w:cs="Arial"/>
-        </w:rPr>
-        <w:t xml:space="preserve"> WA Seattle, WA Kirkland, Washington]</w:t>
+        <w:t>we consider the tweets that include the following substrings in the location field: Seattle, Washington Washington WA Seattle, WA Kirkland, Washington]</w:t>
       </w:r>
     </w:p>
     <w:p>
@@ -7060,16 +6634,8 @@
         <w:rPr>
           <w:rFonts w:ascii="Arial" w:hAnsi="Arial" w:cs="Arial"/>
         </w:rPr>
-        <w:t xml:space="preserve">Collect tweets from </w:t>
-      </w:r>
-      <w:proofErr w:type="spellStart"/>
-      <w:r>
-        <w:rPr>
-          <w:rFonts w:ascii="Arial" w:hAnsi="Arial" w:cs="Arial"/>
-        </w:rPr>
-        <w:t>superbowl</w:t>
-      </w:r>
-      <w:proofErr w:type="spellEnd"/>
+        <w:t>Collect tweets from superbowl</w:t>
+      </w:r>
     </w:p>
     <w:p>
       <w:pPr>
@@ -7128,27 +6694,13 @@
         <w:rPr>
           <w:rFonts w:ascii="Arial" w:hAnsi="Arial" w:cs="Arial"/>
         </w:rPr>
-        <w:t xml:space="preserve">0: MA 1: </w:t>
-      </w:r>
-      <w:proofErr w:type="gramStart"/>
-      <w:r>
-        <w:rPr>
-          <w:rFonts w:ascii="Arial" w:hAnsi="Arial" w:cs="Arial"/>
-        </w:rPr>
-        <w:t xml:space="preserve">WA </w:t>
-      </w:r>
-      <w:r>
-        <w:rPr>
-          <w:rFonts w:ascii="Arial" w:hAnsi="Arial" w:cs="Arial"/>
-        </w:rPr>
-        <w:t>)</w:t>
-      </w:r>
-      <w:proofErr w:type="gramEnd"/>
-      <w:r>
-        <w:rPr>
-          <w:rFonts w:ascii="Arial" w:hAnsi="Arial" w:cs="Arial"/>
-        </w:rPr>
-        <w:t xml:space="preserve"> </w:t>
+        <w:t xml:space="preserve">0: MA 1: WA </w:t>
+      </w:r>
+      <w:r>
+        <w:rPr>
+          <w:rFonts w:ascii="Arial" w:hAnsi="Arial" w:cs="Arial"/>
+        </w:rPr>
+        <w:t xml:space="preserve">) </w:t>
       </w:r>
       <w:r>
         <w:rPr>
@@ -7168,19 +6720,11 @@
           <w:rFonts w:ascii="Arial" w:hAnsi="Arial" w:cs="Arial"/>
         </w:rPr>
       </w:pPr>
-      <w:proofErr w:type="spellStart"/>
-      <w:r>
-        <w:rPr>
-          <w:rFonts w:ascii="Arial" w:hAnsi="Arial" w:cs="Arial"/>
-        </w:rPr>
-        <w:t>Vectorize</w:t>
-      </w:r>
-      <w:proofErr w:type="spellEnd"/>
-      <w:r>
-        <w:rPr>
-          <w:rFonts w:ascii="Arial" w:hAnsi="Arial" w:cs="Arial"/>
-        </w:rPr>
-        <w:t xml:space="preserve"> the tweets:</w:t>
+      <w:r>
+        <w:rPr>
+          <w:rFonts w:ascii="Arial" w:hAnsi="Arial" w:cs="Arial"/>
+        </w:rPr>
+        <w:t>Vectorize the tweets:</w:t>
       </w:r>
     </w:p>
     <w:p>
@@ -7194,35 +6738,7 @@
         <w:rPr>
           <w:rFonts w:ascii="Arial" w:hAnsi="Arial" w:cs="Arial"/>
         </w:rPr>
-        <w:t xml:space="preserve">Since there are lot of common words, the data needs to be preprocessed. For this, first the punctuations are removed, followed by the common stop words. We then find which words share the same stem so that they can be counted together while finding their TF-IDF vectors. To do the latter, we used a </w:t>
-      </w:r>
-      <w:proofErr w:type="spellStart"/>
-      <w:r>
-        <w:rPr>
-          <w:rFonts w:ascii="Arial" w:hAnsi="Arial" w:cs="Arial"/>
-        </w:rPr>
-        <w:t>SnowBall</w:t>
-      </w:r>
-      <w:proofErr w:type="spellEnd"/>
-      <w:r>
-        <w:rPr>
-          <w:rFonts w:ascii="Arial" w:hAnsi="Arial" w:cs="Arial"/>
-        </w:rPr>
-        <w:t xml:space="preserve"> stemmer (</w:t>
-      </w:r>
-      <w:proofErr w:type="spellStart"/>
-      <w:r>
-        <w:rPr>
-          <w:rFonts w:ascii="Arial" w:hAnsi="Arial" w:cs="Arial"/>
-        </w:rPr>
-        <w:t>nlkt</w:t>
-      </w:r>
-      <w:proofErr w:type="spellEnd"/>
-      <w:r>
-        <w:rPr>
-          <w:rFonts w:ascii="Arial" w:hAnsi="Arial" w:cs="Arial"/>
-        </w:rPr>
-        <w:t xml:space="preserve">) to achieve this. </w:t>
+        <w:t xml:space="preserve">Since there are lot of common words, the data needs to be preprocessed. For this, first the punctuations are removed, followed by the common stop words. We then find which words share the same stem so that they can be counted together while finding their TF-IDF vectors. To do the latter, we used a SnowBall stemmer (nlkt) to achieve this. </w:t>
       </w:r>
     </w:p>
     <w:p>
@@ -7236,16 +6752,8 @@
         <w:rPr>
           <w:rFonts w:ascii="Arial" w:hAnsi="Arial" w:cs="Arial"/>
         </w:rPr>
-        <w:t xml:space="preserve">Once the data has been pre-processed, we move on to finding the TF-IDF vector for each term. For this we convert the document into a set of numerical features. This is done using </w:t>
-      </w:r>
-      <w:proofErr w:type="spellStart"/>
-      <w:r>
-        <w:rPr>
-          <w:rFonts w:ascii="Arial" w:hAnsi="Arial" w:cs="Arial"/>
-        </w:rPr>
-        <w:t>CountVectorizer</w:t>
-      </w:r>
-      <w:proofErr w:type="spellEnd"/>
+        <w:t>Once the data has been pre-processed, we move on to finding the TF-IDF vector for each term. For this we convert the document into a set of numerical features. This is done using CountVectorizer</w:t>
+      </w:r>
     </w:p>
     <w:p>
       <w:pPr>
@@ -7342,8 +6850,17 @@
           <w:rFonts w:ascii="Arial" w:hAnsi="Arial" w:cs="Arial"/>
           <w:b/>
         </w:rPr>
-        <w:t>The best accuracy was obtained for Linear SVM as 0.8139</w:t>
-      </w:r>
+        <w:t>The best accuracy was obtaine</w:t>
+      </w:r>
+      <w:r>
+        <w:rPr>
+          <w:rFonts w:ascii="Arial" w:hAnsi="Arial" w:cs="Arial"/>
+          <w:b/>
+        </w:rPr>
+        <w:t>d for Linear SVM as 0.8117</w:t>
+      </w:r>
+      <w:bookmarkStart w:id="0" w:name="_GoBack"/>
+      <w:bookmarkEnd w:id="0"/>
       <w:r>
         <w:rPr>
           <w:rFonts w:ascii="Arial" w:hAnsi="Arial" w:cs="Arial"/>
@@ -7884,19 +7401,11 @@
                 <w:rFonts w:ascii="Arial" w:hAnsi="Arial" w:cs="Arial"/>
               </w:rPr>
             </w:pPr>
-            <w:proofErr w:type="spellStart"/>
-            <w:r>
-              <w:rPr>
-                <w:rFonts w:ascii="Arial" w:hAnsi="Arial" w:cs="Arial"/>
-              </w:rPr>
-              <w:t>Avg</w:t>
-            </w:r>
-            <w:proofErr w:type="spellEnd"/>
-            <w:r>
-              <w:rPr>
-                <w:rFonts w:ascii="Arial" w:hAnsi="Arial" w:cs="Arial"/>
-              </w:rPr>
-              <w:t>/Total</w:t>
+            <w:r>
+              <w:rPr>
+                <w:rFonts w:ascii="Arial" w:hAnsi="Arial" w:cs="Arial"/>
+              </w:rPr>
+              <w:t>Avg/Total</w:t>
             </w:r>
           </w:p>
         </w:tc>
@@ -8055,19 +7564,11 @@
                 <w:rFonts w:ascii="Arial" w:hAnsi="Arial" w:cs="Arial"/>
               </w:rPr>
             </w:pPr>
-            <w:proofErr w:type="spellStart"/>
-            <w:r>
-              <w:rPr>
-                <w:rFonts w:ascii="Arial" w:hAnsi="Arial" w:cs="Arial"/>
-              </w:rPr>
-              <w:t>Confusin</w:t>
-            </w:r>
-            <w:proofErr w:type="spellEnd"/>
-            <w:r>
-              <w:rPr>
-                <w:rFonts w:ascii="Arial" w:hAnsi="Arial" w:cs="Arial"/>
-              </w:rPr>
-              <w:t xml:space="preserve"> Matrix</w:t>
+            <w:r>
+              <w:rPr>
+                <w:rFonts w:ascii="Arial" w:hAnsi="Arial" w:cs="Arial"/>
+              </w:rPr>
+              <w:t>Confusin Matrix</w:t>
             </w:r>
           </w:p>
         </w:tc>
@@ -8218,6 +7719,7 @@
       <w:r>
         <w:rPr>
           <w:rFonts w:ascii="Arial" w:hAnsi="Arial" w:cs="Arial"/>
+          <w:noProof/>
         </w:rPr>
         <w:drawing>
           <wp:inline distT="0" distB="0" distL="0" distR="0" wp14:anchorId="2F77C9C1" wp14:editId="2183B24E">
@@ -8268,21 +7770,7 @@
         <w:rPr>
           <w:rFonts w:ascii="Arial" w:hAnsi="Arial" w:cs="Arial"/>
         </w:rPr>
-        <w:t xml:space="preserve">Figure: Performance evaluation for </w:t>
-      </w:r>
-      <w:proofErr w:type="spellStart"/>
-      <w:r>
-        <w:rPr>
-          <w:rFonts w:ascii="Arial" w:hAnsi="Arial" w:cs="Arial"/>
-        </w:rPr>
-        <w:t>Multinominal</w:t>
-      </w:r>
-      <w:proofErr w:type="spellEnd"/>
-      <w:r>
-        <w:rPr>
-          <w:rFonts w:ascii="Arial" w:hAnsi="Arial" w:cs="Arial"/>
-        </w:rPr>
-        <w:t xml:space="preserve"> Naïve Bayes</w:t>
+        <w:t>Figure: Performance evaluation for Multinominal Naïve Bayes</w:t>
       </w:r>
     </w:p>
     <w:p>
@@ -8607,16 +8095,121 @@
           </w:tcPr>
           <w:p>
             <w:pPr>
+              <w:jc w:val="center"/>
+              <w:cnfStyle w:val="000000100000" w:firstRow="0" w:lastRow="0" w:firstColumn="0" w:lastColumn="0" w:oddVBand="0" w:evenVBand="0" w:oddHBand="1" w:evenHBand="0" w:firstRowFirstColumn="0" w:firstRowLastColumn="0" w:lastRowFirstColumn="0" w:lastRowLastColumn="0"/>
+              <w:rPr>
+                <w:rFonts w:ascii="Arial" w:hAnsi="Arial" w:cs="Arial"/>
+              </w:rPr>
+            </w:pPr>
+            <w:r>
+              <w:rPr>
+                <w:rFonts w:ascii="Arial" w:hAnsi="Arial" w:cs="Arial"/>
+              </w:rPr>
+              <w:t xml:space="preserve"> 0.75      </w:t>
+            </w:r>
+          </w:p>
+        </w:tc>
+        <w:tc>
+          <w:tcPr>
+            <w:tcW w:w="1830" w:type="dxa"/>
+          </w:tcPr>
+          <w:p>
+            <w:pPr>
+              <w:jc w:val="center"/>
+              <w:cnfStyle w:val="000000100000" w:firstRow="0" w:lastRow="0" w:firstColumn="0" w:lastColumn="0" w:oddVBand="0" w:evenVBand="0" w:oddHBand="1" w:evenHBand="0" w:firstRowFirstColumn="0" w:firstRowLastColumn="0" w:lastRowFirstColumn="0" w:lastRowLastColumn="0"/>
+              <w:rPr>
+                <w:rFonts w:ascii="Arial" w:hAnsi="Arial" w:cs="Arial"/>
+              </w:rPr>
+            </w:pPr>
+            <w:r>
+              <w:rPr>
+                <w:rFonts w:ascii="Arial" w:hAnsi="Arial" w:cs="Arial"/>
+              </w:rPr>
+              <w:t xml:space="preserve">0.94      </w:t>
+            </w:r>
+          </w:p>
+        </w:tc>
+        <w:tc>
+          <w:tcPr>
+            <w:tcW w:w="1785" w:type="dxa"/>
+          </w:tcPr>
+          <w:p>
+            <w:pPr>
+              <w:jc w:val="center"/>
+              <w:cnfStyle w:val="000000100000" w:firstRow="0" w:lastRow="0" w:firstColumn="0" w:lastColumn="0" w:oddVBand="0" w:evenVBand="0" w:oddHBand="1" w:evenHBand="0" w:firstRowFirstColumn="0" w:firstRowLastColumn="0" w:lastRowFirstColumn="0" w:lastRowLastColumn="0"/>
+              <w:rPr>
+                <w:rFonts w:ascii="Arial" w:hAnsi="Arial" w:cs="Arial"/>
+              </w:rPr>
+            </w:pPr>
+            <w:r>
+              <w:rPr>
+                <w:rFonts w:ascii="Arial" w:hAnsi="Arial" w:cs="Arial"/>
+              </w:rPr>
+              <w:t xml:space="preserve"> 0.84</w:t>
+            </w:r>
+          </w:p>
+        </w:tc>
+        <w:tc>
+          <w:tcPr>
+            <w:tcW w:w="1806" w:type="dxa"/>
+          </w:tcPr>
+          <w:p>
+            <w:pPr>
+              <w:jc w:val="center"/>
+              <w:cnfStyle w:val="000000100000" w:firstRow="0" w:lastRow="0" w:firstColumn="0" w:lastColumn="0" w:oddVBand="0" w:evenVBand="0" w:oddHBand="1" w:evenHBand="0" w:firstRowFirstColumn="0" w:firstRowLastColumn="0" w:lastRowFirstColumn="0" w:lastRowLastColumn="0"/>
+              <w:rPr>
+                <w:rFonts w:ascii="Arial" w:hAnsi="Arial" w:cs="Arial"/>
+              </w:rPr>
+            </w:pPr>
+            <w:r>
+              <w:rPr>
+                <w:rFonts w:ascii="Arial" w:hAnsi="Arial" w:cs="Arial"/>
+              </w:rPr>
+              <w:t>3357</w:t>
+            </w:r>
+          </w:p>
+        </w:tc>
+      </w:tr>
+      <w:tr>
+        <w:tc>
+          <w:tcPr>
+            <w:cnfStyle w:val="001000000000" w:firstRow="0" w:lastRow="0" w:firstColumn="1" w:lastColumn="0" w:oddVBand="0" w:evenVBand="0" w:oddHBand="0" w:evenHBand="0" w:firstRowFirstColumn="0" w:firstRowLastColumn="0" w:lastRowFirstColumn="0" w:lastRowLastColumn="0"/>
+            <w:tcW w:w="1310" w:type="dxa"/>
+          </w:tcPr>
+          <w:p>
+            <w:pPr>
               <w:pStyle w:val="ListParagraph"/>
               <w:ind w:left="0"/>
               <w:jc w:val="center"/>
-              <w:cnfStyle w:val="000000100000" w:firstRow="0" w:lastRow="0" w:firstColumn="0" w:lastColumn="0" w:oddVBand="0" w:evenVBand="0" w:oddHBand="1" w:evenHBand="0" w:firstRowFirstColumn="0" w:firstRowLastColumn="0" w:lastRowFirstColumn="0" w:lastRowLastColumn="0"/>
-              <w:rPr>
-                <w:rFonts w:ascii="Arial" w:hAnsi="Arial" w:cs="Arial"/>
-              </w:rPr>
-            </w:pPr>
-            <w:r>
-              <w:t xml:space="preserve"> 0.75      </w:t>
+              <w:rPr>
+                <w:rFonts w:ascii="Arial" w:hAnsi="Arial" w:cs="Arial"/>
+              </w:rPr>
+            </w:pPr>
+            <w:r>
+              <w:rPr>
+                <w:rFonts w:ascii="Arial" w:hAnsi="Arial" w:cs="Arial"/>
+              </w:rPr>
+              <w:t>1 (WA)</w:t>
+            </w:r>
+          </w:p>
+        </w:tc>
+        <w:tc>
+          <w:tcPr>
+            <w:tcW w:w="1724" w:type="dxa"/>
+          </w:tcPr>
+          <w:p>
+            <w:pPr>
+              <w:jc w:val="center"/>
+              <w:cnfStyle w:val="000000000000" w:firstRow="0" w:lastRow="0" w:firstColumn="0" w:lastColumn="0" w:oddVBand="0" w:evenVBand="0" w:oddHBand="0" w:evenHBand="0" w:firstRowFirstColumn="0" w:firstRowLastColumn="0" w:lastRowFirstColumn="0" w:lastRowLastColumn="0"/>
+              <w:rPr>
+                <w:rFonts w:ascii="Arial" w:hAnsi="Arial" w:cs="Arial"/>
+              </w:rPr>
+            </w:pPr>
+            <w:r>
+              <w:rPr>
+                <w:rFonts w:ascii="Arial" w:hAnsi="Arial" w:cs="Arial"/>
+              </w:rPr>
+              <w:t xml:space="preserve">0.92      </w:t>
             </w:r>
           </w:p>
         </w:tc>
@@ -8627,13 +8220,16 @@
           <w:p>
             <w:pPr>
               <w:jc w:val="center"/>
-              <w:cnfStyle w:val="000000100000" w:firstRow="0" w:lastRow="0" w:firstColumn="0" w:lastColumn="0" w:oddVBand="0" w:evenVBand="0" w:oddHBand="1" w:evenHBand="0" w:firstRowFirstColumn="0" w:firstRowLastColumn="0" w:lastRowFirstColumn="0" w:lastRowLastColumn="0"/>
-              <w:rPr>
-                <w:rFonts w:ascii="Arial" w:hAnsi="Arial" w:cs="Arial"/>
-              </w:rPr>
-            </w:pPr>
-            <w:r>
-              <w:t xml:space="preserve">0.94      </w:t>
+              <w:cnfStyle w:val="000000000000" w:firstRow="0" w:lastRow="0" w:firstColumn="0" w:lastColumn="0" w:oddVBand="0" w:evenVBand="0" w:oddHBand="0" w:evenHBand="0" w:firstRowFirstColumn="0" w:firstRowLastColumn="0" w:lastRowFirstColumn="0" w:lastRowLastColumn="0"/>
+              <w:rPr>
+                <w:rFonts w:ascii="Arial" w:hAnsi="Arial" w:cs="Arial"/>
+              </w:rPr>
+            </w:pPr>
+            <w:r>
+              <w:rPr>
+                <w:rFonts w:ascii="Arial" w:hAnsi="Arial" w:cs="Arial"/>
+              </w:rPr>
+              <w:t xml:space="preserve">0.69      </w:t>
             </w:r>
           </w:p>
         </w:tc>
@@ -8643,74 +8239,6 @@
           </w:tcPr>
           <w:p>
             <w:pPr>
-              <w:pStyle w:val="ListParagraph"/>
-              <w:ind w:left="0"/>
-              <w:jc w:val="center"/>
-              <w:cnfStyle w:val="000000100000" w:firstRow="0" w:lastRow="0" w:firstColumn="0" w:lastColumn="0" w:oddVBand="0" w:evenVBand="0" w:oddHBand="1" w:evenHBand="0" w:firstRowFirstColumn="0" w:firstRowLastColumn="0" w:lastRowFirstColumn="0" w:lastRowLastColumn="0"/>
-              <w:rPr>
-                <w:rFonts w:ascii="Arial" w:hAnsi="Arial" w:cs="Arial"/>
-              </w:rPr>
-            </w:pPr>
-            <w:r>
-              <w:t xml:space="preserve"> </w:t>
-            </w:r>
-            <w:r>
-              <w:t>0.84</w:t>
-            </w:r>
-          </w:p>
-        </w:tc>
-        <w:tc>
-          <w:tcPr>
-            <w:tcW w:w="1806" w:type="dxa"/>
-          </w:tcPr>
-          <w:p>
-            <w:pPr>
-              <w:jc w:val="center"/>
-              <w:cnfStyle w:val="000000100000" w:firstRow="0" w:lastRow="0" w:firstColumn="0" w:lastColumn="0" w:oddVBand="0" w:evenVBand="0" w:oddHBand="1" w:evenHBand="0" w:firstRowFirstColumn="0" w:firstRowLastColumn="0" w:lastRowFirstColumn="0" w:lastRowLastColumn="0"/>
-              <w:rPr>
-                <w:rFonts w:ascii="Arial" w:hAnsi="Arial" w:cs="Arial"/>
-              </w:rPr>
-            </w:pPr>
-            <w:r>
-              <w:rPr>
-                <w:rFonts w:ascii="Arial" w:hAnsi="Arial" w:cs="Arial"/>
-              </w:rPr>
-              <w:t>3357</w:t>
-            </w:r>
-          </w:p>
-        </w:tc>
-      </w:tr>
-      <w:tr>
-        <w:tc>
-          <w:tcPr>
-            <w:cnfStyle w:val="001000000000" w:firstRow="0" w:lastRow="0" w:firstColumn="1" w:lastColumn="0" w:oddVBand="0" w:evenVBand="0" w:oddHBand="0" w:evenHBand="0" w:firstRowFirstColumn="0" w:firstRowLastColumn="0" w:lastRowFirstColumn="0" w:lastRowLastColumn="0"/>
-            <w:tcW w:w="1310" w:type="dxa"/>
-          </w:tcPr>
-          <w:p>
-            <w:pPr>
-              <w:pStyle w:val="ListParagraph"/>
-              <w:ind w:left="0"/>
-              <w:jc w:val="center"/>
-              <w:rPr>
-                <w:rFonts w:ascii="Arial" w:hAnsi="Arial" w:cs="Arial"/>
-              </w:rPr>
-            </w:pPr>
-            <w:r>
-              <w:rPr>
-                <w:rFonts w:ascii="Arial" w:hAnsi="Arial" w:cs="Arial"/>
-              </w:rPr>
-              <w:t>1 (WA)</w:t>
-            </w:r>
-          </w:p>
-        </w:tc>
-        <w:tc>
-          <w:tcPr>
-            <w:tcW w:w="1724" w:type="dxa"/>
-          </w:tcPr>
-          <w:p>
-            <w:pPr>
-              <w:pStyle w:val="ListParagraph"/>
-              <w:ind w:left="0"/>
               <w:jc w:val="center"/>
               <w:cnfStyle w:val="000000000000" w:firstRow="0" w:lastRow="0" w:firstColumn="0" w:lastColumn="0" w:oddVBand="0" w:evenVBand="0" w:oddHBand="0" w:evenHBand="0" w:firstRowFirstColumn="0" w:firstRowLastColumn="0" w:lastRowFirstColumn="0" w:lastRowLastColumn="0"/>
               <w:rPr>
@@ -8718,44 +8246,9 @@
               </w:rPr>
             </w:pPr>
             <w:r>
-              <w:t xml:space="preserve">0.92      </w:t>
-            </w:r>
-          </w:p>
-        </w:tc>
-        <w:tc>
-          <w:tcPr>
-            <w:tcW w:w="1830" w:type="dxa"/>
-          </w:tcPr>
-          <w:p>
-            <w:pPr>
-              <w:pStyle w:val="ListParagraph"/>
-              <w:ind w:left="0"/>
-              <w:jc w:val="center"/>
-              <w:cnfStyle w:val="000000000000" w:firstRow="0" w:lastRow="0" w:firstColumn="0" w:lastColumn="0" w:oddVBand="0" w:evenVBand="0" w:oddHBand="0" w:evenHBand="0" w:firstRowFirstColumn="0" w:firstRowLastColumn="0" w:lastRowFirstColumn="0" w:lastRowLastColumn="0"/>
-              <w:rPr>
-                <w:rFonts w:ascii="Arial" w:hAnsi="Arial" w:cs="Arial"/>
-              </w:rPr>
-            </w:pPr>
-            <w:r>
-              <w:t xml:space="preserve">0.69      </w:t>
-            </w:r>
-          </w:p>
-        </w:tc>
-        <w:tc>
-          <w:tcPr>
-            <w:tcW w:w="1785" w:type="dxa"/>
-          </w:tcPr>
-          <w:p>
-            <w:pPr>
-              <w:pStyle w:val="ListParagraph"/>
-              <w:ind w:left="0"/>
-              <w:jc w:val="center"/>
-              <w:cnfStyle w:val="000000000000" w:firstRow="0" w:lastRow="0" w:firstColumn="0" w:lastColumn="0" w:oddVBand="0" w:evenVBand="0" w:oddHBand="0" w:evenHBand="0" w:firstRowFirstColumn="0" w:firstRowLastColumn="0" w:lastRowFirstColumn="0" w:lastRowLastColumn="0"/>
-              <w:rPr>
-                <w:rFonts w:ascii="Arial" w:hAnsi="Arial" w:cs="Arial"/>
-              </w:rPr>
-            </w:pPr>
-            <w:r>
+              <w:rPr>
+                <w:rFonts w:ascii="Arial" w:hAnsi="Arial" w:cs="Arial"/>
+              </w:rPr>
               <w:t>0.79</w:t>
             </w:r>
           </w:p>
@@ -8799,19 +8292,11 @@
                 <w:rFonts w:ascii="Arial" w:hAnsi="Arial" w:cs="Arial"/>
               </w:rPr>
             </w:pPr>
-            <w:proofErr w:type="spellStart"/>
-            <w:r>
-              <w:rPr>
-                <w:rFonts w:ascii="Arial" w:hAnsi="Arial" w:cs="Arial"/>
-              </w:rPr>
-              <w:t>Avg</w:t>
-            </w:r>
-            <w:proofErr w:type="spellEnd"/>
-            <w:r>
-              <w:rPr>
-                <w:rFonts w:ascii="Arial" w:hAnsi="Arial" w:cs="Arial"/>
-              </w:rPr>
-              <w:t>/Total</w:t>
+            <w:r>
+              <w:rPr>
+                <w:rFonts w:ascii="Arial" w:hAnsi="Arial" w:cs="Arial"/>
+              </w:rPr>
+              <w:t>Avg/Total</w:t>
             </w:r>
           </w:p>
         </w:tc>
@@ -8821,8 +8306,6 @@
           </w:tcPr>
           <w:p>
             <w:pPr>
-              <w:pStyle w:val="ListParagraph"/>
-              <w:ind w:left="0"/>
               <w:jc w:val="center"/>
               <w:cnfStyle w:val="000000100000" w:firstRow="0" w:lastRow="0" w:firstColumn="0" w:lastColumn="0" w:oddVBand="0" w:evenVBand="0" w:oddHBand="1" w:evenHBand="0" w:firstRowFirstColumn="0" w:firstRowLastColumn="0" w:lastRowFirstColumn="0" w:lastRowLastColumn="0"/>
               <w:rPr>
@@ -8843,8 +8326,6 @@
           </w:tcPr>
           <w:p>
             <w:pPr>
-              <w:pStyle w:val="ListParagraph"/>
-              <w:ind w:left="0"/>
               <w:jc w:val="center"/>
               <w:cnfStyle w:val="000000100000" w:firstRow="0" w:lastRow="0" w:firstColumn="0" w:lastColumn="0" w:oddVBand="0" w:evenVBand="0" w:oddHBand="1" w:evenHBand="0" w:firstRowFirstColumn="0" w:firstRowLastColumn="0" w:lastRowFirstColumn="0" w:lastRowLastColumn="0"/>
               <w:rPr>
@@ -8871,8 +8352,6 @@
           </w:tcPr>
           <w:p>
             <w:pPr>
-              <w:pStyle w:val="ListParagraph"/>
-              <w:ind w:left="0"/>
               <w:jc w:val="center"/>
               <w:cnfStyle w:val="000000100000" w:firstRow="0" w:lastRow="0" w:firstColumn="0" w:lastColumn="0" w:oddVBand="0" w:evenVBand="0" w:oddHBand="1" w:evenHBand="0" w:firstRowFirstColumn="0" w:firstRowLastColumn="0" w:lastRowFirstColumn="0" w:lastRowLastColumn="0"/>
               <w:rPr>
@@ -8964,19 +8443,11 @@
                 <w:rFonts w:ascii="Arial" w:hAnsi="Arial" w:cs="Arial"/>
               </w:rPr>
             </w:pPr>
-            <w:proofErr w:type="spellStart"/>
-            <w:r>
-              <w:rPr>
-                <w:rFonts w:ascii="Arial" w:hAnsi="Arial" w:cs="Arial"/>
-              </w:rPr>
-              <w:t>Confusin</w:t>
-            </w:r>
-            <w:proofErr w:type="spellEnd"/>
-            <w:r>
-              <w:rPr>
-                <w:rFonts w:ascii="Arial" w:hAnsi="Arial" w:cs="Arial"/>
-              </w:rPr>
-              <w:t xml:space="preserve"> Matrix</w:t>
+            <w:r>
+              <w:rPr>
+                <w:rFonts w:ascii="Arial" w:hAnsi="Arial" w:cs="Arial"/>
+              </w:rPr>
+              <w:t>Confusin Matrix</w:t>
             </w:r>
           </w:p>
         </w:tc>
@@ -9125,6 +8596,7 @@
       <w:r>
         <w:rPr>
           <w:rFonts w:ascii="Arial" w:hAnsi="Arial" w:cs="Arial"/>
+          <w:noProof/>
         </w:rPr>
         <w:drawing>
           <wp:inline distT="0" distB="0" distL="0" distR="0" wp14:anchorId="36F2F27D" wp14:editId="214D786F">
@@ -9342,13 +8814,7 @@
               <w:rPr>
                 <w:rFonts w:ascii="Arial" w:hAnsi="Arial" w:cs="Arial"/>
               </w:rPr>
-              <w:t xml:space="preserve"> </w:t>
-            </w:r>
-            <w:r>
-              <w:rPr>
-                <w:rFonts w:ascii="Arial" w:hAnsi="Arial" w:cs="Arial"/>
-              </w:rPr>
-              <w:t>811</w:t>
+              <w:t xml:space="preserve"> 811</w:t>
             </w:r>
             <w:r>
               <w:rPr>
@@ -9771,19 +9237,11 @@
                 <w:rFonts w:ascii="Arial" w:hAnsi="Arial" w:cs="Arial"/>
               </w:rPr>
             </w:pPr>
-            <w:proofErr w:type="spellStart"/>
-            <w:r>
-              <w:rPr>
-                <w:rFonts w:ascii="Arial" w:hAnsi="Arial" w:cs="Arial"/>
-              </w:rPr>
-              <w:t>Avg</w:t>
-            </w:r>
-            <w:proofErr w:type="spellEnd"/>
-            <w:r>
-              <w:rPr>
-                <w:rFonts w:ascii="Arial" w:hAnsi="Arial" w:cs="Arial"/>
-              </w:rPr>
-              <w:t>/Total</w:t>
+            <w:r>
+              <w:rPr>
+                <w:rFonts w:ascii="Arial" w:hAnsi="Arial" w:cs="Arial"/>
+              </w:rPr>
+              <w:t>Avg/Total</w:t>
             </w:r>
           </w:p>
         </w:tc>
@@ -9930,19 +9388,11 @@
                 <w:rFonts w:ascii="Arial" w:hAnsi="Arial" w:cs="Arial"/>
               </w:rPr>
             </w:pPr>
-            <w:proofErr w:type="spellStart"/>
-            <w:r>
-              <w:rPr>
-                <w:rFonts w:ascii="Arial" w:hAnsi="Arial" w:cs="Arial"/>
-              </w:rPr>
-              <w:t>Confusin</w:t>
-            </w:r>
-            <w:proofErr w:type="spellEnd"/>
-            <w:r>
-              <w:rPr>
-                <w:rFonts w:ascii="Arial" w:hAnsi="Arial" w:cs="Arial"/>
-              </w:rPr>
-              <w:t xml:space="preserve"> Matrix</w:t>
+            <w:r>
+              <w:rPr>
+                <w:rFonts w:ascii="Arial" w:hAnsi="Arial" w:cs="Arial"/>
+              </w:rPr>
+              <w:t>Confusin Matrix</w:t>
             </w:r>
           </w:p>
         </w:tc>
@@ -10100,6 +9550,7 @@
       <w:r>
         <w:rPr>
           <w:rFonts w:ascii="Arial" w:hAnsi="Arial" w:cs="Arial"/>
+          <w:noProof/>
         </w:rPr>
         <w:drawing>
           <wp:inline distT="0" distB="0" distL="0" distR="0" wp14:anchorId="5D14659D" wp14:editId="728B19F7">
@@ -10137,8 +9588,6 @@
           </wp:inline>
         </w:drawing>
       </w:r>
-      <w:bookmarkStart w:id="0" w:name="_GoBack"/>
-      <w:bookmarkEnd w:id="0"/>
     </w:p>
     <w:p>
       <w:pPr>

</xml_diff>